<commit_message>
Finish first version of proporsal.
</commit_message>
<xml_diff>
--- a/期中企劃書.docx
+++ b/期中企劃書.docx
@@ -1730,6 +1730,2763 @@
         <w:t>：</w:t>
       </w:r>
     </w:p>
+    <w:tbl>
+      <w:tblPr>
+        <w:tblW w:w="7969" w:type="dxa"/>
+        <w:tblLook w:val="04A0" w:firstRow="1" w:lastRow="0" w:firstColumn="1" w:lastColumn="0" w:noHBand="0" w:noVBand="1"/>
+      </w:tblPr>
+      <w:tblGrid>
+        <w:gridCol w:w="2669"/>
+        <w:gridCol w:w="1060"/>
+        <w:gridCol w:w="1060"/>
+        <w:gridCol w:w="1060"/>
+        <w:gridCol w:w="1060"/>
+        <w:gridCol w:w="1060"/>
+      </w:tblGrid>
+      <w:tr>
+        <w:trPr>
+          <w:trHeight w:val="312"/>
+        </w:trPr>
+        <w:tc>
+          <w:tcPr>
+            <w:tcW w:w="2669" w:type="dxa"/>
+            <w:tcBorders>
+              <w:top w:val="nil"/>
+              <w:left w:val="nil"/>
+              <w:bottom w:val="nil"/>
+              <w:right w:val="nil"/>
+            </w:tcBorders>
+            <w:shd w:val="clear" w:color="auto" w:fill="auto"/>
+            <w:noWrap/>
+            <w:vAlign w:val="bottom"/>
+            <w:hideMark/>
+          </w:tcPr>
+          <w:p>
+            <w:pPr>
+              <w:spacing w:after="0" w:line="240" w:lineRule="auto"/>
+              <w:rPr>
+                <w:rFonts w:ascii="Times New Roman" w:eastAsia="Times New Roman" w:hAnsi="Times New Roman" w:cs="Times New Roman"/>
+                <w:sz w:val="24"/>
+                <w:szCs w:val="24"/>
+              </w:rPr>
+            </w:pPr>
+          </w:p>
+        </w:tc>
+        <w:tc>
+          <w:tcPr>
+            <w:tcW w:w="1060" w:type="dxa"/>
+            <w:tcBorders>
+              <w:top w:val="nil"/>
+              <w:left w:val="nil"/>
+              <w:bottom w:val="nil"/>
+              <w:right w:val="nil"/>
+            </w:tcBorders>
+            <w:shd w:val="clear" w:color="auto" w:fill="auto"/>
+            <w:noWrap/>
+            <w:vAlign w:val="bottom"/>
+            <w:hideMark/>
+          </w:tcPr>
+          <w:p>
+            <w:pPr>
+              <w:spacing w:after="0" w:line="240" w:lineRule="auto"/>
+              <w:rPr>
+                <w:rFonts w:ascii="Times New Roman" w:eastAsia="Times New Roman" w:hAnsi="Times New Roman" w:cs="Times New Roman"/>
+                <w:sz w:val="20"/>
+                <w:szCs w:val="20"/>
+              </w:rPr>
+            </w:pPr>
+          </w:p>
+        </w:tc>
+        <w:tc>
+          <w:tcPr>
+            <w:tcW w:w="1060" w:type="dxa"/>
+            <w:tcBorders>
+              <w:top w:val="nil"/>
+              <w:left w:val="nil"/>
+              <w:bottom w:val="nil"/>
+              <w:right w:val="nil"/>
+            </w:tcBorders>
+            <w:shd w:val="clear" w:color="auto" w:fill="auto"/>
+            <w:noWrap/>
+            <w:vAlign w:val="bottom"/>
+            <w:hideMark/>
+          </w:tcPr>
+          <w:p>
+            <w:pPr>
+              <w:spacing w:after="0" w:line="240" w:lineRule="auto"/>
+              <w:jc w:val="right"/>
+              <w:rPr>
+                <w:rFonts w:ascii="Calibri" w:eastAsia="Times New Roman" w:hAnsi="Calibri" w:cs="Calibri"/>
+                <w:color w:val="000000"/>
+                <w:sz w:val="24"/>
+                <w:szCs w:val="24"/>
+              </w:rPr>
+            </w:pPr>
+            <w:r>
+              <w:rPr>
+                <w:rFonts w:ascii="Calibri" w:eastAsia="Times New Roman" w:hAnsi="Calibri" w:cs="Calibri"/>
+                <w:color w:val="000000"/>
+                <w:sz w:val="24"/>
+                <w:szCs w:val="24"/>
+              </w:rPr>
+              <w:t>10-Apr</w:t>
+            </w:r>
+          </w:p>
+        </w:tc>
+        <w:tc>
+          <w:tcPr>
+            <w:tcW w:w="1060" w:type="dxa"/>
+            <w:tcBorders>
+              <w:top w:val="nil"/>
+              <w:left w:val="nil"/>
+              <w:bottom w:val="nil"/>
+              <w:right w:val="nil"/>
+            </w:tcBorders>
+            <w:shd w:val="clear" w:color="auto" w:fill="auto"/>
+            <w:noWrap/>
+            <w:vAlign w:val="bottom"/>
+            <w:hideMark/>
+          </w:tcPr>
+          <w:p>
+            <w:pPr>
+              <w:spacing w:after="0" w:line="240" w:lineRule="auto"/>
+              <w:jc w:val="right"/>
+              <w:rPr>
+                <w:rFonts w:ascii="Calibri" w:eastAsia="Times New Roman" w:hAnsi="Calibri" w:cs="Calibri"/>
+                <w:color w:val="000000"/>
+                <w:sz w:val="24"/>
+                <w:szCs w:val="24"/>
+              </w:rPr>
+            </w:pPr>
+            <w:r>
+              <w:rPr>
+                <w:rFonts w:ascii="Calibri" w:eastAsia="Times New Roman" w:hAnsi="Calibri" w:cs="Calibri"/>
+                <w:color w:val="000000"/>
+                <w:sz w:val="24"/>
+                <w:szCs w:val="24"/>
+              </w:rPr>
+              <w:t>15-Apr</w:t>
+            </w:r>
+          </w:p>
+        </w:tc>
+        <w:tc>
+          <w:tcPr>
+            <w:tcW w:w="1060" w:type="dxa"/>
+            <w:tcBorders>
+              <w:top w:val="nil"/>
+              <w:left w:val="nil"/>
+              <w:bottom w:val="nil"/>
+              <w:right w:val="nil"/>
+            </w:tcBorders>
+            <w:shd w:val="clear" w:color="auto" w:fill="auto"/>
+            <w:noWrap/>
+            <w:vAlign w:val="bottom"/>
+            <w:hideMark/>
+          </w:tcPr>
+          <w:p>
+            <w:pPr>
+              <w:spacing w:after="0" w:line="240" w:lineRule="auto"/>
+              <w:jc w:val="right"/>
+              <w:rPr>
+                <w:rFonts w:ascii="Calibri" w:eastAsia="Times New Roman" w:hAnsi="Calibri" w:cs="Calibri"/>
+                <w:color w:val="000000"/>
+                <w:sz w:val="24"/>
+                <w:szCs w:val="24"/>
+              </w:rPr>
+            </w:pPr>
+            <w:r>
+              <w:rPr>
+                <w:rFonts w:ascii="Calibri" w:eastAsia="Times New Roman" w:hAnsi="Calibri" w:cs="Calibri"/>
+                <w:color w:val="000000"/>
+                <w:sz w:val="24"/>
+                <w:szCs w:val="24"/>
+              </w:rPr>
+              <w:t>01-May</w:t>
+            </w:r>
+          </w:p>
+        </w:tc>
+        <w:tc>
+          <w:tcPr>
+            <w:tcW w:w="1060" w:type="dxa"/>
+            <w:tcBorders>
+              <w:top w:val="nil"/>
+              <w:left w:val="nil"/>
+              <w:bottom w:val="nil"/>
+              <w:right w:val="nil"/>
+            </w:tcBorders>
+            <w:shd w:val="clear" w:color="auto" w:fill="auto"/>
+            <w:noWrap/>
+            <w:vAlign w:val="bottom"/>
+            <w:hideMark/>
+          </w:tcPr>
+          <w:p>
+            <w:pPr>
+              <w:spacing w:after="0" w:line="240" w:lineRule="auto"/>
+              <w:jc w:val="right"/>
+              <w:rPr>
+                <w:rFonts w:ascii="Calibri" w:eastAsia="Times New Roman" w:hAnsi="Calibri" w:cs="Calibri"/>
+                <w:color w:val="000000"/>
+                <w:sz w:val="24"/>
+                <w:szCs w:val="24"/>
+              </w:rPr>
+            </w:pPr>
+            <w:r>
+              <w:rPr>
+                <w:rFonts w:ascii="Calibri" w:eastAsia="Times New Roman" w:hAnsi="Calibri" w:cs="Calibri"/>
+                <w:color w:val="000000"/>
+                <w:sz w:val="24"/>
+                <w:szCs w:val="24"/>
+              </w:rPr>
+              <w:t>30-May</w:t>
+            </w:r>
+          </w:p>
+        </w:tc>
+      </w:tr>
+      <w:tr>
+        <w:trPr>
+          <w:trHeight w:val="312"/>
+        </w:trPr>
+        <w:tc>
+          <w:tcPr>
+            <w:tcW w:w="2669" w:type="dxa"/>
+            <w:tcBorders>
+              <w:top w:val="nil"/>
+              <w:left w:val="nil"/>
+              <w:bottom w:val="nil"/>
+              <w:right w:val="nil"/>
+            </w:tcBorders>
+            <w:shd w:val="clear" w:color="auto" w:fill="auto"/>
+            <w:noWrap/>
+            <w:vAlign w:val="bottom"/>
+            <w:hideMark/>
+          </w:tcPr>
+          <w:p>
+            <w:pPr>
+              <w:spacing w:after="0" w:line="240" w:lineRule="auto"/>
+              <w:rPr>
+                <w:rFonts w:ascii="Calibri" w:eastAsia="Times New Roman" w:hAnsi="Calibri" w:cs="Calibri"/>
+                <w:color w:val="000000"/>
+                <w:sz w:val="24"/>
+                <w:szCs w:val="24"/>
+              </w:rPr>
+            </w:pPr>
+            <w:r>
+              <w:rPr>
+                <w:rFonts w:ascii="Calibri" w:eastAsia="Times New Roman" w:hAnsi="Calibri" w:cs="Calibri"/>
+                <w:color w:val="000000"/>
+                <w:sz w:val="24"/>
+                <w:szCs w:val="24"/>
+              </w:rPr>
+              <w:t>PHP</w:t>
+            </w:r>
+            <w:r>
+              <w:rPr>
+                <w:rFonts w:ascii="新細明體" w:eastAsia="新細明體" w:hAnsi="新細明體" w:cs="新細明體"/>
+                <w:color w:val="000000"/>
+                <w:sz w:val="24"/>
+                <w:szCs w:val="24"/>
+              </w:rPr>
+              <w:t>初始架構</w:t>
+            </w:r>
+          </w:p>
+        </w:tc>
+        <w:tc>
+          <w:tcPr>
+            <w:tcW w:w="1060" w:type="dxa"/>
+            <w:tcBorders>
+              <w:top w:val="nil"/>
+              <w:left w:val="nil"/>
+              <w:bottom w:val="nil"/>
+              <w:right w:val="nil"/>
+            </w:tcBorders>
+            <w:shd w:val="clear" w:color="auto" w:fill="auto"/>
+            <w:noWrap/>
+            <w:vAlign w:val="bottom"/>
+            <w:hideMark/>
+          </w:tcPr>
+          <w:p>
+            <w:pPr>
+              <w:spacing w:after="0" w:line="240" w:lineRule="auto"/>
+              <w:rPr>
+                <w:rFonts w:ascii="Calibri" w:eastAsia="Times New Roman" w:hAnsi="Calibri" w:cs="Calibri"/>
+                <w:color w:val="000000"/>
+                <w:sz w:val="24"/>
+                <w:szCs w:val="24"/>
+              </w:rPr>
+            </w:pPr>
+            <w:r>
+              <w:rPr>
+                <w:rFonts w:ascii="新細明體" w:eastAsia="新細明體" w:hAnsi="新細明體" w:cs="新細明體"/>
+                <w:color w:val="000000"/>
+                <w:sz w:val="24"/>
+                <w:szCs w:val="24"/>
+              </w:rPr>
+              <w:t>完成。</w:t>
+            </w:r>
+          </w:p>
+        </w:tc>
+        <w:tc>
+          <w:tcPr>
+            <w:tcW w:w="1060" w:type="dxa"/>
+            <w:tcBorders>
+              <w:top w:val="nil"/>
+              <w:left w:val="nil"/>
+              <w:bottom w:val="nil"/>
+              <w:right w:val="nil"/>
+            </w:tcBorders>
+            <w:shd w:val="clear" w:color="auto" w:fill="auto"/>
+            <w:noWrap/>
+            <w:vAlign w:val="bottom"/>
+            <w:hideMark/>
+          </w:tcPr>
+          <w:p>
+            <w:pPr>
+              <w:spacing w:after="0" w:line="240" w:lineRule="auto"/>
+              <w:rPr>
+                <w:rFonts w:ascii="Calibri" w:eastAsia="Times New Roman" w:hAnsi="Calibri" w:cs="Calibri"/>
+                <w:color w:val="000000"/>
+                <w:sz w:val="24"/>
+                <w:szCs w:val="24"/>
+              </w:rPr>
+            </w:pPr>
+          </w:p>
+        </w:tc>
+        <w:tc>
+          <w:tcPr>
+            <w:tcW w:w="1060" w:type="dxa"/>
+            <w:tcBorders>
+              <w:top w:val="nil"/>
+              <w:left w:val="nil"/>
+              <w:bottom w:val="nil"/>
+              <w:right w:val="nil"/>
+            </w:tcBorders>
+            <w:shd w:val="clear" w:color="auto" w:fill="auto"/>
+            <w:noWrap/>
+            <w:vAlign w:val="bottom"/>
+            <w:hideMark/>
+          </w:tcPr>
+          <w:p>
+            <w:pPr>
+              <w:spacing w:after="0" w:line="240" w:lineRule="auto"/>
+              <w:rPr>
+                <w:rFonts w:ascii="Times New Roman" w:eastAsia="Times New Roman" w:hAnsi="Times New Roman" w:cs="Times New Roman"/>
+                <w:sz w:val="20"/>
+                <w:szCs w:val="20"/>
+              </w:rPr>
+            </w:pPr>
+          </w:p>
+        </w:tc>
+        <w:tc>
+          <w:tcPr>
+            <w:tcW w:w="1060" w:type="dxa"/>
+            <w:tcBorders>
+              <w:top w:val="nil"/>
+              <w:left w:val="nil"/>
+              <w:bottom w:val="nil"/>
+              <w:right w:val="nil"/>
+            </w:tcBorders>
+            <w:shd w:val="clear" w:color="auto" w:fill="auto"/>
+            <w:noWrap/>
+            <w:vAlign w:val="bottom"/>
+            <w:hideMark/>
+          </w:tcPr>
+          <w:p>
+            <w:pPr>
+              <w:spacing w:after="0" w:line="240" w:lineRule="auto"/>
+              <w:rPr>
+                <w:rFonts w:ascii="Times New Roman" w:eastAsia="Times New Roman" w:hAnsi="Times New Roman" w:cs="Times New Roman"/>
+                <w:sz w:val="20"/>
+                <w:szCs w:val="20"/>
+              </w:rPr>
+            </w:pPr>
+          </w:p>
+        </w:tc>
+        <w:tc>
+          <w:tcPr>
+            <w:tcW w:w="1060" w:type="dxa"/>
+            <w:tcBorders>
+              <w:top w:val="nil"/>
+              <w:left w:val="nil"/>
+              <w:bottom w:val="nil"/>
+              <w:right w:val="nil"/>
+            </w:tcBorders>
+            <w:shd w:val="clear" w:color="auto" w:fill="auto"/>
+            <w:noWrap/>
+            <w:vAlign w:val="bottom"/>
+            <w:hideMark/>
+          </w:tcPr>
+          <w:p>
+            <w:pPr>
+              <w:spacing w:after="0" w:line="240" w:lineRule="auto"/>
+              <w:rPr>
+                <w:rFonts w:ascii="Times New Roman" w:eastAsia="Times New Roman" w:hAnsi="Times New Roman" w:cs="Times New Roman"/>
+                <w:sz w:val="20"/>
+                <w:szCs w:val="20"/>
+              </w:rPr>
+            </w:pPr>
+          </w:p>
+        </w:tc>
+      </w:tr>
+      <w:tr>
+        <w:trPr>
+          <w:trHeight w:val="312"/>
+        </w:trPr>
+        <w:tc>
+          <w:tcPr>
+            <w:tcW w:w="2669" w:type="dxa"/>
+            <w:tcBorders>
+              <w:top w:val="nil"/>
+              <w:left w:val="nil"/>
+              <w:bottom w:val="nil"/>
+              <w:right w:val="nil"/>
+            </w:tcBorders>
+            <w:shd w:val="clear" w:color="auto" w:fill="auto"/>
+            <w:noWrap/>
+            <w:vAlign w:val="bottom"/>
+            <w:hideMark/>
+          </w:tcPr>
+          <w:p>
+            <w:pPr>
+              <w:spacing w:after="0" w:line="240" w:lineRule="auto"/>
+              <w:rPr>
+                <w:rFonts w:ascii="Calibri" w:eastAsia="Times New Roman" w:hAnsi="Calibri" w:cs="Calibri"/>
+                <w:color w:val="000000"/>
+                <w:sz w:val="24"/>
+                <w:szCs w:val="24"/>
+              </w:rPr>
+            </w:pPr>
+            <w:r>
+              <w:rPr>
+                <w:rFonts w:ascii="Calibri" w:eastAsia="Times New Roman" w:hAnsi="Calibri" w:cs="Calibri"/>
+                <w:color w:val="000000"/>
+                <w:sz w:val="24"/>
+                <w:szCs w:val="24"/>
+              </w:rPr>
+              <w:t>Bootstrap UI</w:t>
+            </w:r>
+          </w:p>
+        </w:tc>
+        <w:tc>
+          <w:tcPr>
+            <w:tcW w:w="1060" w:type="dxa"/>
+            <w:tcBorders>
+              <w:top w:val="nil"/>
+              <w:left w:val="nil"/>
+              <w:bottom w:val="nil"/>
+              <w:right w:val="nil"/>
+            </w:tcBorders>
+            <w:shd w:val="clear" w:color="auto" w:fill="auto"/>
+            <w:noWrap/>
+            <w:vAlign w:val="bottom"/>
+            <w:hideMark/>
+          </w:tcPr>
+          <w:p>
+            <w:pPr>
+              <w:spacing w:after="0" w:line="240" w:lineRule="auto"/>
+              <w:rPr>
+                <w:rFonts w:ascii="Calibri" w:eastAsia="Times New Roman" w:hAnsi="Calibri" w:cs="Calibri"/>
+                <w:color w:val="000000"/>
+                <w:sz w:val="24"/>
+                <w:szCs w:val="24"/>
+              </w:rPr>
+            </w:pPr>
+            <w:r>
+              <w:rPr>
+                <w:rFonts w:ascii="新細明體" w:eastAsia="新細明體" w:hAnsi="新細明體" w:cs="新細明體"/>
+                <w:color w:val="000000"/>
+                <w:sz w:val="24"/>
+                <w:szCs w:val="24"/>
+              </w:rPr>
+              <w:t>完成。</w:t>
+            </w:r>
+          </w:p>
+        </w:tc>
+        <w:tc>
+          <w:tcPr>
+            <w:tcW w:w="1060" w:type="dxa"/>
+            <w:tcBorders>
+              <w:top w:val="nil"/>
+              <w:left w:val="nil"/>
+              <w:bottom w:val="nil"/>
+              <w:right w:val="nil"/>
+            </w:tcBorders>
+            <w:shd w:val="clear" w:color="auto" w:fill="auto"/>
+            <w:noWrap/>
+            <w:vAlign w:val="bottom"/>
+            <w:hideMark/>
+          </w:tcPr>
+          <w:p>
+            <w:pPr>
+              <w:spacing w:after="0" w:line="240" w:lineRule="auto"/>
+              <w:rPr>
+                <w:rFonts w:ascii="Calibri" w:eastAsia="Times New Roman" w:hAnsi="Calibri" w:cs="Calibri"/>
+                <w:color w:val="000000"/>
+                <w:sz w:val="24"/>
+                <w:szCs w:val="24"/>
+              </w:rPr>
+            </w:pPr>
+          </w:p>
+        </w:tc>
+        <w:tc>
+          <w:tcPr>
+            <w:tcW w:w="1060" w:type="dxa"/>
+            <w:tcBorders>
+              <w:top w:val="nil"/>
+              <w:left w:val="nil"/>
+              <w:bottom w:val="nil"/>
+              <w:right w:val="nil"/>
+            </w:tcBorders>
+            <w:shd w:val="clear" w:color="auto" w:fill="auto"/>
+            <w:noWrap/>
+            <w:vAlign w:val="bottom"/>
+            <w:hideMark/>
+          </w:tcPr>
+          <w:p>
+            <w:pPr>
+              <w:spacing w:after="0" w:line="240" w:lineRule="auto"/>
+              <w:rPr>
+                <w:rFonts w:ascii="Times New Roman" w:eastAsia="Times New Roman" w:hAnsi="Times New Roman" w:cs="Times New Roman"/>
+                <w:sz w:val="20"/>
+                <w:szCs w:val="20"/>
+              </w:rPr>
+            </w:pPr>
+          </w:p>
+        </w:tc>
+        <w:tc>
+          <w:tcPr>
+            <w:tcW w:w="1060" w:type="dxa"/>
+            <w:tcBorders>
+              <w:top w:val="nil"/>
+              <w:left w:val="nil"/>
+              <w:bottom w:val="nil"/>
+              <w:right w:val="nil"/>
+            </w:tcBorders>
+            <w:shd w:val="clear" w:color="auto" w:fill="auto"/>
+            <w:noWrap/>
+            <w:vAlign w:val="bottom"/>
+            <w:hideMark/>
+          </w:tcPr>
+          <w:p>
+            <w:pPr>
+              <w:spacing w:after="0" w:line="240" w:lineRule="auto"/>
+              <w:rPr>
+                <w:rFonts w:ascii="Times New Roman" w:eastAsia="Times New Roman" w:hAnsi="Times New Roman" w:cs="Times New Roman"/>
+                <w:sz w:val="20"/>
+                <w:szCs w:val="20"/>
+              </w:rPr>
+            </w:pPr>
+          </w:p>
+        </w:tc>
+        <w:tc>
+          <w:tcPr>
+            <w:tcW w:w="1060" w:type="dxa"/>
+            <w:tcBorders>
+              <w:top w:val="nil"/>
+              <w:left w:val="nil"/>
+              <w:bottom w:val="nil"/>
+              <w:right w:val="nil"/>
+            </w:tcBorders>
+            <w:shd w:val="clear" w:color="auto" w:fill="auto"/>
+            <w:noWrap/>
+            <w:vAlign w:val="bottom"/>
+            <w:hideMark/>
+          </w:tcPr>
+          <w:p>
+            <w:pPr>
+              <w:spacing w:after="0" w:line="240" w:lineRule="auto"/>
+              <w:rPr>
+                <w:rFonts w:ascii="Times New Roman" w:eastAsia="Times New Roman" w:hAnsi="Times New Roman" w:cs="Times New Roman"/>
+                <w:sz w:val="20"/>
+                <w:szCs w:val="20"/>
+              </w:rPr>
+            </w:pPr>
+          </w:p>
+        </w:tc>
+      </w:tr>
+      <w:tr>
+        <w:trPr>
+          <w:trHeight w:val="312"/>
+        </w:trPr>
+        <w:tc>
+          <w:tcPr>
+            <w:tcW w:w="2669" w:type="dxa"/>
+            <w:tcBorders>
+              <w:top w:val="nil"/>
+              <w:left w:val="nil"/>
+              <w:bottom w:val="nil"/>
+              <w:right w:val="nil"/>
+            </w:tcBorders>
+            <w:shd w:val="clear" w:color="auto" w:fill="auto"/>
+            <w:noWrap/>
+            <w:vAlign w:val="bottom"/>
+            <w:hideMark/>
+          </w:tcPr>
+          <w:p>
+            <w:pPr>
+              <w:spacing w:after="0" w:line="240" w:lineRule="auto"/>
+              <w:rPr>
+                <w:rFonts w:ascii="Calibri" w:eastAsia="Times New Roman" w:hAnsi="Calibri" w:cs="Calibri"/>
+                <w:color w:val="000000"/>
+                <w:sz w:val="24"/>
+                <w:szCs w:val="24"/>
+              </w:rPr>
+            </w:pPr>
+            <w:proofErr w:type="spellStart"/>
+            <w:r>
+              <w:rPr>
+                <w:rFonts w:ascii="Calibri" w:eastAsia="Times New Roman" w:hAnsi="Calibri" w:cs="Calibri"/>
+                <w:color w:val="000000"/>
+                <w:sz w:val="24"/>
+                <w:szCs w:val="24"/>
+              </w:rPr>
+              <w:t>tsparticles</w:t>
+            </w:r>
+            <w:proofErr w:type="spellEnd"/>
+            <w:r>
+              <w:rPr>
+                <w:rFonts w:ascii="新細明體" w:eastAsia="新細明體" w:hAnsi="新細明體" w:cs="新細明體"/>
+                <w:color w:val="000000"/>
+                <w:sz w:val="24"/>
+                <w:szCs w:val="24"/>
+              </w:rPr>
+              <w:t>粒子特效</w:t>
+            </w:r>
+          </w:p>
+        </w:tc>
+        <w:tc>
+          <w:tcPr>
+            <w:tcW w:w="1060" w:type="dxa"/>
+            <w:tcBorders>
+              <w:top w:val="nil"/>
+              <w:left w:val="nil"/>
+              <w:bottom w:val="nil"/>
+              <w:right w:val="nil"/>
+            </w:tcBorders>
+            <w:shd w:val="clear" w:color="auto" w:fill="auto"/>
+            <w:noWrap/>
+            <w:vAlign w:val="bottom"/>
+            <w:hideMark/>
+          </w:tcPr>
+          <w:p>
+            <w:pPr>
+              <w:spacing w:after="0" w:line="240" w:lineRule="auto"/>
+              <w:rPr>
+                <w:rFonts w:ascii="Calibri" w:eastAsia="Times New Roman" w:hAnsi="Calibri" w:cs="Calibri"/>
+                <w:color w:val="000000"/>
+                <w:sz w:val="24"/>
+                <w:szCs w:val="24"/>
+              </w:rPr>
+            </w:pPr>
+            <w:r>
+              <w:rPr>
+                <w:rFonts w:ascii="新細明體" w:eastAsia="新細明體" w:hAnsi="新細明體" w:cs="新細明體"/>
+                <w:color w:val="000000"/>
+                <w:sz w:val="24"/>
+                <w:szCs w:val="24"/>
+              </w:rPr>
+              <w:t>完成。</w:t>
+            </w:r>
+          </w:p>
+        </w:tc>
+        <w:tc>
+          <w:tcPr>
+            <w:tcW w:w="1060" w:type="dxa"/>
+            <w:tcBorders>
+              <w:top w:val="nil"/>
+              <w:left w:val="nil"/>
+              <w:bottom w:val="nil"/>
+              <w:right w:val="nil"/>
+            </w:tcBorders>
+            <w:shd w:val="clear" w:color="auto" w:fill="auto"/>
+            <w:noWrap/>
+            <w:vAlign w:val="bottom"/>
+            <w:hideMark/>
+          </w:tcPr>
+          <w:p>
+            <w:pPr>
+              <w:spacing w:after="0" w:line="240" w:lineRule="auto"/>
+              <w:rPr>
+                <w:rFonts w:ascii="Calibri" w:eastAsia="Times New Roman" w:hAnsi="Calibri" w:cs="Calibri"/>
+                <w:color w:val="000000"/>
+                <w:sz w:val="24"/>
+                <w:szCs w:val="24"/>
+              </w:rPr>
+            </w:pPr>
+          </w:p>
+        </w:tc>
+        <w:tc>
+          <w:tcPr>
+            <w:tcW w:w="1060" w:type="dxa"/>
+            <w:tcBorders>
+              <w:top w:val="nil"/>
+              <w:left w:val="nil"/>
+              <w:bottom w:val="nil"/>
+              <w:right w:val="nil"/>
+            </w:tcBorders>
+            <w:shd w:val="clear" w:color="auto" w:fill="auto"/>
+            <w:noWrap/>
+            <w:vAlign w:val="bottom"/>
+            <w:hideMark/>
+          </w:tcPr>
+          <w:p>
+            <w:pPr>
+              <w:spacing w:after="0" w:line="240" w:lineRule="auto"/>
+              <w:rPr>
+                <w:rFonts w:ascii="Times New Roman" w:eastAsia="Times New Roman" w:hAnsi="Times New Roman" w:cs="Times New Roman"/>
+                <w:sz w:val="20"/>
+                <w:szCs w:val="20"/>
+              </w:rPr>
+            </w:pPr>
+          </w:p>
+        </w:tc>
+        <w:tc>
+          <w:tcPr>
+            <w:tcW w:w="1060" w:type="dxa"/>
+            <w:tcBorders>
+              <w:top w:val="nil"/>
+              <w:left w:val="nil"/>
+              <w:bottom w:val="nil"/>
+              <w:right w:val="nil"/>
+            </w:tcBorders>
+            <w:shd w:val="clear" w:color="auto" w:fill="auto"/>
+            <w:noWrap/>
+            <w:vAlign w:val="bottom"/>
+            <w:hideMark/>
+          </w:tcPr>
+          <w:p>
+            <w:pPr>
+              <w:spacing w:after="0" w:line="240" w:lineRule="auto"/>
+              <w:rPr>
+                <w:rFonts w:ascii="Times New Roman" w:eastAsia="Times New Roman" w:hAnsi="Times New Roman" w:cs="Times New Roman"/>
+                <w:sz w:val="20"/>
+                <w:szCs w:val="20"/>
+              </w:rPr>
+            </w:pPr>
+          </w:p>
+        </w:tc>
+        <w:tc>
+          <w:tcPr>
+            <w:tcW w:w="1060" w:type="dxa"/>
+            <w:tcBorders>
+              <w:top w:val="nil"/>
+              <w:left w:val="nil"/>
+              <w:bottom w:val="nil"/>
+              <w:right w:val="nil"/>
+            </w:tcBorders>
+            <w:shd w:val="clear" w:color="auto" w:fill="auto"/>
+            <w:noWrap/>
+            <w:vAlign w:val="bottom"/>
+            <w:hideMark/>
+          </w:tcPr>
+          <w:p>
+            <w:pPr>
+              <w:spacing w:after="0" w:line="240" w:lineRule="auto"/>
+              <w:rPr>
+                <w:rFonts w:ascii="Times New Roman" w:eastAsia="Times New Roman" w:hAnsi="Times New Roman" w:cs="Times New Roman"/>
+                <w:sz w:val="20"/>
+                <w:szCs w:val="20"/>
+              </w:rPr>
+            </w:pPr>
+          </w:p>
+        </w:tc>
+      </w:tr>
+      <w:tr>
+        <w:trPr>
+          <w:trHeight w:val="312"/>
+        </w:trPr>
+        <w:tc>
+          <w:tcPr>
+            <w:tcW w:w="2669" w:type="dxa"/>
+            <w:tcBorders>
+              <w:top w:val="nil"/>
+              <w:left w:val="nil"/>
+              <w:bottom w:val="nil"/>
+              <w:right w:val="nil"/>
+            </w:tcBorders>
+            <w:shd w:val="clear" w:color="auto" w:fill="auto"/>
+            <w:noWrap/>
+            <w:vAlign w:val="bottom"/>
+            <w:hideMark/>
+          </w:tcPr>
+          <w:p>
+            <w:pPr>
+              <w:spacing w:after="0" w:line="240" w:lineRule="auto"/>
+              <w:rPr>
+                <w:rFonts w:ascii="Calibri" w:eastAsia="Times New Roman" w:hAnsi="Calibri" w:cs="Calibri"/>
+                <w:color w:val="000000"/>
+                <w:sz w:val="24"/>
+                <w:szCs w:val="24"/>
+              </w:rPr>
+            </w:pPr>
+            <w:r>
+              <w:rPr>
+                <w:rFonts w:ascii="Calibri" w:eastAsia="Times New Roman" w:hAnsi="Calibri" w:cs="Calibri"/>
+                <w:color w:val="000000"/>
+                <w:sz w:val="24"/>
+                <w:szCs w:val="24"/>
+              </w:rPr>
+              <w:t>jQuery</w:t>
+            </w:r>
+            <w:r>
+              <w:rPr>
+                <w:rFonts w:ascii="新細明體" w:eastAsia="新細明體" w:hAnsi="新細明體" w:cs="新細明體"/>
+                <w:color w:val="000000"/>
+                <w:sz w:val="24"/>
+                <w:szCs w:val="24"/>
+              </w:rPr>
+              <w:t>動畫</w:t>
+            </w:r>
+          </w:p>
+        </w:tc>
+        <w:tc>
+          <w:tcPr>
+            <w:tcW w:w="1060" w:type="dxa"/>
+            <w:tcBorders>
+              <w:top w:val="nil"/>
+              <w:left w:val="nil"/>
+              <w:bottom w:val="nil"/>
+              <w:right w:val="nil"/>
+            </w:tcBorders>
+            <w:shd w:val="clear" w:color="auto" w:fill="auto"/>
+            <w:noWrap/>
+            <w:vAlign w:val="bottom"/>
+            <w:hideMark/>
+          </w:tcPr>
+          <w:p>
+            <w:pPr>
+              <w:spacing w:after="0" w:line="240" w:lineRule="auto"/>
+              <w:rPr>
+                <w:rFonts w:ascii="Calibri" w:eastAsia="Times New Roman" w:hAnsi="Calibri" w:cs="Calibri"/>
+                <w:color w:val="000000"/>
+                <w:sz w:val="24"/>
+                <w:szCs w:val="24"/>
+              </w:rPr>
+            </w:pPr>
+            <w:r>
+              <w:rPr>
+                <w:rFonts w:ascii="新細明體" w:eastAsia="新細明體" w:hAnsi="新細明體" w:cs="新細明體"/>
+                <w:color w:val="000000"/>
+                <w:sz w:val="24"/>
+                <w:szCs w:val="24"/>
+              </w:rPr>
+              <w:t>完成。</w:t>
+            </w:r>
+          </w:p>
+        </w:tc>
+        <w:tc>
+          <w:tcPr>
+            <w:tcW w:w="1060" w:type="dxa"/>
+            <w:tcBorders>
+              <w:top w:val="nil"/>
+              <w:left w:val="nil"/>
+              <w:bottom w:val="nil"/>
+              <w:right w:val="nil"/>
+            </w:tcBorders>
+            <w:shd w:val="clear" w:color="auto" w:fill="auto"/>
+            <w:noWrap/>
+            <w:vAlign w:val="bottom"/>
+            <w:hideMark/>
+          </w:tcPr>
+          <w:p>
+            <w:pPr>
+              <w:spacing w:after="0" w:line="240" w:lineRule="auto"/>
+              <w:rPr>
+                <w:rFonts w:ascii="Calibri" w:eastAsia="Times New Roman" w:hAnsi="Calibri" w:cs="Calibri"/>
+                <w:color w:val="000000"/>
+                <w:sz w:val="24"/>
+                <w:szCs w:val="24"/>
+              </w:rPr>
+            </w:pPr>
+          </w:p>
+        </w:tc>
+        <w:tc>
+          <w:tcPr>
+            <w:tcW w:w="1060" w:type="dxa"/>
+            <w:tcBorders>
+              <w:top w:val="nil"/>
+              <w:left w:val="nil"/>
+              <w:bottom w:val="nil"/>
+              <w:right w:val="nil"/>
+            </w:tcBorders>
+            <w:shd w:val="clear" w:color="auto" w:fill="auto"/>
+            <w:noWrap/>
+            <w:vAlign w:val="bottom"/>
+            <w:hideMark/>
+          </w:tcPr>
+          <w:p>
+            <w:pPr>
+              <w:spacing w:after="0" w:line="240" w:lineRule="auto"/>
+              <w:rPr>
+                <w:rFonts w:ascii="Times New Roman" w:eastAsia="Times New Roman" w:hAnsi="Times New Roman" w:cs="Times New Roman"/>
+                <w:sz w:val="20"/>
+                <w:szCs w:val="20"/>
+              </w:rPr>
+            </w:pPr>
+          </w:p>
+        </w:tc>
+        <w:tc>
+          <w:tcPr>
+            <w:tcW w:w="1060" w:type="dxa"/>
+            <w:tcBorders>
+              <w:top w:val="nil"/>
+              <w:left w:val="nil"/>
+              <w:bottom w:val="nil"/>
+              <w:right w:val="nil"/>
+            </w:tcBorders>
+            <w:shd w:val="clear" w:color="auto" w:fill="auto"/>
+            <w:noWrap/>
+            <w:vAlign w:val="bottom"/>
+            <w:hideMark/>
+          </w:tcPr>
+          <w:p>
+            <w:pPr>
+              <w:spacing w:after="0" w:line="240" w:lineRule="auto"/>
+              <w:rPr>
+                <w:rFonts w:ascii="Times New Roman" w:eastAsia="Times New Roman" w:hAnsi="Times New Roman" w:cs="Times New Roman"/>
+                <w:sz w:val="20"/>
+                <w:szCs w:val="20"/>
+              </w:rPr>
+            </w:pPr>
+          </w:p>
+        </w:tc>
+        <w:tc>
+          <w:tcPr>
+            <w:tcW w:w="1060" w:type="dxa"/>
+            <w:tcBorders>
+              <w:top w:val="nil"/>
+              <w:left w:val="nil"/>
+              <w:bottom w:val="nil"/>
+              <w:right w:val="nil"/>
+            </w:tcBorders>
+            <w:shd w:val="clear" w:color="auto" w:fill="auto"/>
+            <w:noWrap/>
+            <w:vAlign w:val="bottom"/>
+            <w:hideMark/>
+          </w:tcPr>
+          <w:p>
+            <w:pPr>
+              <w:spacing w:after="0" w:line="240" w:lineRule="auto"/>
+              <w:rPr>
+                <w:rFonts w:ascii="Times New Roman" w:eastAsia="Times New Roman" w:hAnsi="Times New Roman" w:cs="Times New Roman"/>
+                <w:sz w:val="20"/>
+                <w:szCs w:val="20"/>
+              </w:rPr>
+            </w:pPr>
+          </w:p>
+        </w:tc>
+      </w:tr>
+      <w:tr>
+        <w:trPr>
+          <w:trHeight w:val="312"/>
+        </w:trPr>
+        <w:tc>
+          <w:tcPr>
+            <w:tcW w:w="2669" w:type="dxa"/>
+            <w:tcBorders>
+              <w:top w:val="nil"/>
+              <w:left w:val="nil"/>
+              <w:bottom w:val="nil"/>
+              <w:right w:val="nil"/>
+            </w:tcBorders>
+            <w:shd w:val="clear" w:color="auto" w:fill="auto"/>
+            <w:noWrap/>
+            <w:vAlign w:val="bottom"/>
+            <w:hideMark/>
+          </w:tcPr>
+          <w:p>
+            <w:pPr>
+              <w:spacing w:after="0" w:line="240" w:lineRule="auto"/>
+              <w:rPr>
+                <w:rFonts w:ascii="Calibri" w:eastAsia="Times New Roman" w:hAnsi="Calibri" w:cs="Calibri"/>
+                <w:color w:val="000000"/>
+                <w:sz w:val="24"/>
+                <w:szCs w:val="24"/>
+              </w:rPr>
+            </w:pPr>
+            <w:r>
+              <w:rPr>
+                <w:rFonts w:ascii="Calibri" w:eastAsia="Times New Roman" w:hAnsi="Calibri" w:cs="Calibri"/>
+                <w:color w:val="000000"/>
+                <w:sz w:val="24"/>
+                <w:szCs w:val="24"/>
+              </w:rPr>
+              <w:t>React</w:t>
+            </w:r>
+            <w:r>
+              <w:rPr>
+                <w:rFonts w:ascii="新細明體" w:eastAsia="新細明體" w:hAnsi="新細明體" w:cs="新細明體"/>
+                <w:color w:val="000000"/>
+                <w:sz w:val="24"/>
+                <w:szCs w:val="24"/>
+              </w:rPr>
+              <w:t>渲染</w:t>
+            </w:r>
+          </w:p>
+        </w:tc>
+        <w:tc>
+          <w:tcPr>
+            <w:tcW w:w="1060" w:type="dxa"/>
+            <w:tcBorders>
+              <w:top w:val="nil"/>
+              <w:left w:val="nil"/>
+              <w:bottom w:val="nil"/>
+              <w:right w:val="nil"/>
+            </w:tcBorders>
+            <w:shd w:val="clear" w:color="auto" w:fill="auto"/>
+            <w:noWrap/>
+            <w:vAlign w:val="bottom"/>
+            <w:hideMark/>
+          </w:tcPr>
+          <w:p>
+            <w:pPr>
+              <w:spacing w:after="0" w:line="240" w:lineRule="auto"/>
+              <w:rPr>
+                <w:rFonts w:ascii="Calibri" w:eastAsia="Times New Roman" w:hAnsi="Calibri" w:cs="Calibri"/>
+                <w:color w:val="000000"/>
+                <w:sz w:val="24"/>
+                <w:szCs w:val="24"/>
+              </w:rPr>
+            </w:pPr>
+            <w:r>
+              <w:rPr>
+                <w:rFonts w:ascii="新細明體" w:eastAsia="新細明體" w:hAnsi="新細明體" w:cs="新細明體"/>
+                <w:color w:val="000000"/>
+                <w:sz w:val="24"/>
+                <w:szCs w:val="24"/>
+              </w:rPr>
+              <w:t>完成。</w:t>
+            </w:r>
+          </w:p>
+        </w:tc>
+        <w:tc>
+          <w:tcPr>
+            <w:tcW w:w="1060" w:type="dxa"/>
+            <w:tcBorders>
+              <w:top w:val="nil"/>
+              <w:left w:val="nil"/>
+              <w:bottom w:val="nil"/>
+              <w:right w:val="nil"/>
+            </w:tcBorders>
+            <w:shd w:val="clear" w:color="auto" w:fill="auto"/>
+            <w:noWrap/>
+            <w:vAlign w:val="bottom"/>
+            <w:hideMark/>
+          </w:tcPr>
+          <w:p>
+            <w:pPr>
+              <w:spacing w:after="0" w:line="240" w:lineRule="auto"/>
+              <w:rPr>
+                <w:rFonts w:ascii="Calibri" w:eastAsia="Times New Roman" w:hAnsi="Calibri" w:cs="Calibri"/>
+                <w:color w:val="000000"/>
+                <w:sz w:val="24"/>
+                <w:szCs w:val="24"/>
+              </w:rPr>
+            </w:pPr>
+          </w:p>
+        </w:tc>
+        <w:tc>
+          <w:tcPr>
+            <w:tcW w:w="1060" w:type="dxa"/>
+            <w:tcBorders>
+              <w:top w:val="nil"/>
+              <w:left w:val="nil"/>
+              <w:bottom w:val="nil"/>
+              <w:right w:val="nil"/>
+            </w:tcBorders>
+            <w:shd w:val="clear" w:color="auto" w:fill="auto"/>
+            <w:noWrap/>
+            <w:vAlign w:val="bottom"/>
+            <w:hideMark/>
+          </w:tcPr>
+          <w:p>
+            <w:pPr>
+              <w:spacing w:after="0" w:line="240" w:lineRule="auto"/>
+              <w:rPr>
+                <w:rFonts w:ascii="Times New Roman" w:eastAsia="Times New Roman" w:hAnsi="Times New Roman" w:cs="Times New Roman"/>
+                <w:sz w:val="20"/>
+                <w:szCs w:val="20"/>
+              </w:rPr>
+            </w:pPr>
+          </w:p>
+        </w:tc>
+        <w:tc>
+          <w:tcPr>
+            <w:tcW w:w="1060" w:type="dxa"/>
+            <w:tcBorders>
+              <w:top w:val="nil"/>
+              <w:left w:val="nil"/>
+              <w:bottom w:val="nil"/>
+              <w:right w:val="nil"/>
+            </w:tcBorders>
+            <w:shd w:val="clear" w:color="auto" w:fill="auto"/>
+            <w:noWrap/>
+            <w:vAlign w:val="bottom"/>
+            <w:hideMark/>
+          </w:tcPr>
+          <w:p>
+            <w:pPr>
+              <w:spacing w:after="0" w:line="240" w:lineRule="auto"/>
+              <w:rPr>
+                <w:rFonts w:ascii="Times New Roman" w:eastAsia="Times New Roman" w:hAnsi="Times New Roman" w:cs="Times New Roman"/>
+                <w:sz w:val="20"/>
+                <w:szCs w:val="20"/>
+              </w:rPr>
+            </w:pPr>
+          </w:p>
+        </w:tc>
+        <w:tc>
+          <w:tcPr>
+            <w:tcW w:w="1060" w:type="dxa"/>
+            <w:tcBorders>
+              <w:top w:val="nil"/>
+              <w:left w:val="nil"/>
+              <w:bottom w:val="nil"/>
+              <w:right w:val="nil"/>
+            </w:tcBorders>
+            <w:shd w:val="clear" w:color="auto" w:fill="auto"/>
+            <w:noWrap/>
+            <w:vAlign w:val="bottom"/>
+            <w:hideMark/>
+          </w:tcPr>
+          <w:p>
+            <w:pPr>
+              <w:spacing w:after="0" w:line="240" w:lineRule="auto"/>
+              <w:rPr>
+                <w:rFonts w:ascii="Times New Roman" w:eastAsia="Times New Roman" w:hAnsi="Times New Roman" w:cs="Times New Roman"/>
+                <w:sz w:val="20"/>
+                <w:szCs w:val="20"/>
+              </w:rPr>
+            </w:pPr>
+          </w:p>
+        </w:tc>
+      </w:tr>
+      <w:tr>
+        <w:trPr>
+          <w:trHeight w:val="312"/>
+        </w:trPr>
+        <w:tc>
+          <w:tcPr>
+            <w:tcW w:w="2669" w:type="dxa"/>
+            <w:tcBorders>
+              <w:top w:val="nil"/>
+              <w:left w:val="nil"/>
+              <w:bottom w:val="nil"/>
+              <w:right w:val="nil"/>
+            </w:tcBorders>
+            <w:shd w:val="clear" w:color="auto" w:fill="auto"/>
+            <w:noWrap/>
+            <w:vAlign w:val="bottom"/>
+            <w:hideMark/>
+          </w:tcPr>
+          <w:p>
+            <w:pPr>
+              <w:spacing w:after="0" w:line="240" w:lineRule="auto"/>
+              <w:rPr>
+                <w:rFonts w:ascii="Calibri" w:eastAsia="Times New Roman" w:hAnsi="Calibri" w:cs="Calibri"/>
+                <w:color w:val="000000"/>
+                <w:sz w:val="24"/>
+                <w:szCs w:val="24"/>
+              </w:rPr>
+            </w:pPr>
+            <w:r>
+              <w:rPr>
+                <w:rFonts w:ascii="Calibri" w:eastAsia="Times New Roman" w:hAnsi="Calibri" w:cs="Calibri"/>
+                <w:color w:val="000000"/>
+                <w:sz w:val="24"/>
+                <w:szCs w:val="24"/>
+              </w:rPr>
+              <w:t>Laravel</w:t>
+            </w:r>
+            <w:r>
+              <w:rPr>
+                <w:rFonts w:ascii="新細明體" w:eastAsia="新細明體" w:hAnsi="新細明體" w:cs="新細明體"/>
+                <w:color w:val="000000"/>
+                <w:sz w:val="24"/>
+                <w:szCs w:val="24"/>
+              </w:rPr>
+              <w:t>後端</w:t>
+            </w:r>
+            <w:r>
+              <w:rPr>
+                <w:rFonts w:ascii="Calibri" w:eastAsia="Times New Roman" w:hAnsi="Calibri" w:cs="Calibri"/>
+                <w:color w:val="000000"/>
+                <w:sz w:val="24"/>
+                <w:szCs w:val="24"/>
+              </w:rPr>
+              <w:t>Request</w:t>
+            </w:r>
+            <w:r>
+              <w:rPr>
+                <w:rFonts w:ascii="新細明體" w:eastAsia="新細明體" w:hAnsi="新細明體" w:cs="新細明體"/>
+                <w:color w:val="000000"/>
+                <w:sz w:val="24"/>
+                <w:szCs w:val="24"/>
+              </w:rPr>
+              <w:t>設計</w:t>
+            </w:r>
+          </w:p>
+        </w:tc>
+        <w:tc>
+          <w:tcPr>
+            <w:tcW w:w="1060" w:type="dxa"/>
+            <w:tcBorders>
+              <w:top w:val="nil"/>
+              <w:left w:val="nil"/>
+              <w:bottom w:val="nil"/>
+              <w:right w:val="nil"/>
+            </w:tcBorders>
+            <w:shd w:val="clear" w:color="auto" w:fill="auto"/>
+            <w:noWrap/>
+            <w:vAlign w:val="bottom"/>
+            <w:hideMark/>
+          </w:tcPr>
+          <w:p>
+            <w:pPr>
+              <w:spacing w:after="0" w:line="240" w:lineRule="auto"/>
+              <w:rPr>
+                <w:rFonts w:ascii="Calibri" w:eastAsia="Times New Roman" w:hAnsi="Calibri" w:cs="Calibri"/>
+                <w:color w:val="000000"/>
+                <w:sz w:val="24"/>
+                <w:szCs w:val="24"/>
+              </w:rPr>
+            </w:pPr>
+          </w:p>
+        </w:tc>
+        <w:tc>
+          <w:tcPr>
+            <w:tcW w:w="1060" w:type="dxa"/>
+            <w:tcBorders>
+              <w:top w:val="nil"/>
+              <w:left w:val="nil"/>
+              <w:bottom w:val="nil"/>
+              <w:right w:val="nil"/>
+            </w:tcBorders>
+            <w:shd w:val="clear" w:color="000000" w:fill="FFEB9C"/>
+            <w:noWrap/>
+            <w:vAlign w:val="bottom"/>
+            <w:hideMark/>
+          </w:tcPr>
+          <w:p>
+            <w:pPr>
+              <w:spacing w:after="0" w:line="240" w:lineRule="auto"/>
+              <w:rPr>
+                <w:rFonts w:ascii="Calibri" w:eastAsia="Times New Roman" w:hAnsi="Calibri" w:cs="Calibri"/>
+                <w:color w:val="9C5700"/>
+                <w:sz w:val="24"/>
+                <w:szCs w:val="24"/>
+              </w:rPr>
+            </w:pPr>
+            <w:r>
+              <w:rPr>
+                <w:rFonts w:ascii="Calibri" w:eastAsia="Times New Roman" w:hAnsi="Calibri" w:cs="Calibri"/>
+                <w:color w:val="9C5700"/>
+                <w:sz w:val="24"/>
+                <w:szCs w:val="24"/>
+              </w:rPr>
+              <w:t> </w:t>
+            </w:r>
+          </w:p>
+        </w:tc>
+        <w:tc>
+          <w:tcPr>
+            <w:tcW w:w="1060" w:type="dxa"/>
+            <w:tcBorders>
+              <w:top w:val="nil"/>
+              <w:left w:val="nil"/>
+              <w:bottom w:val="nil"/>
+              <w:right w:val="nil"/>
+            </w:tcBorders>
+            <w:shd w:val="clear" w:color="auto" w:fill="auto"/>
+            <w:noWrap/>
+            <w:vAlign w:val="bottom"/>
+            <w:hideMark/>
+          </w:tcPr>
+          <w:p>
+            <w:pPr>
+              <w:spacing w:after="0" w:line="240" w:lineRule="auto"/>
+              <w:rPr>
+                <w:rFonts w:ascii="Calibri" w:eastAsia="Times New Roman" w:hAnsi="Calibri" w:cs="Calibri"/>
+                <w:color w:val="9C5700"/>
+                <w:sz w:val="24"/>
+                <w:szCs w:val="24"/>
+              </w:rPr>
+            </w:pPr>
+          </w:p>
+        </w:tc>
+        <w:tc>
+          <w:tcPr>
+            <w:tcW w:w="1060" w:type="dxa"/>
+            <w:tcBorders>
+              <w:top w:val="nil"/>
+              <w:left w:val="nil"/>
+              <w:bottom w:val="nil"/>
+              <w:right w:val="nil"/>
+            </w:tcBorders>
+            <w:shd w:val="clear" w:color="auto" w:fill="auto"/>
+            <w:noWrap/>
+            <w:vAlign w:val="bottom"/>
+            <w:hideMark/>
+          </w:tcPr>
+          <w:p>
+            <w:pPr>
+              <w:spacing w:after="0" w:line="240" w:lineRule="auto"/>
+              <w:rPr>
+                <w:rFonts w:ascii="Times New Roman" w:eastAsia="Times New Roman" w:hAnsi="Times New Roman" w:cs="Times New Roman"/>
+                <w:sz w:val="20"/>
+                <w:szCs w:val="20"/>
+              </w:rPr>
+            </w:pPr>
+          </w:p>
+        </w:tc>
+        <w:tc>
+          <w:tcPr>
+            <w:tcW w:w="1060" w:type="dxa"/>
+            <w:tcBorders>
+              <w:top w:val="nil"/>
+              <w:left w:val="nil"/>
+              <w:bottom w:val="nil"/>
+              <w:right w:val="nil"/>
+            </w:tcBorders>
+            <w:shd w:val="clear" w:color="auto" w:fill="auto"/>
+            <w:noWrap/>
+            <w:vAlign w:val="bottom"/>
+            <w:hideMark/>
+          </w:tcPr>
+          <w:p>
+            <w:pPr>
+              <w:spacing w:after="0" w:line="240" w:lineRule="auto"/>
+              <w:rPr>
+                <w:rFonts w:ascii="Times New Roman" w:eastAsia="Times New Roman" w:hAnsi="Times New Roman" w:cs="Times New Roman"/>
+                <w:sz w:val="20"/>
+                <w:szCs w:val="20"/>
+              </w:rPr>
+            </w:pPr>
+          </w:p>
+        </w:tc>
+      </w:tr>
+      <w:tr>
+        <w:trPr>
+          <w:trHeight w:val="312"/>
+        </w:trPr>
+        <w:tc>
+          <w:tcPr>
+            <w:tcW w:w="2669" w:type="dxa"/>
+            <w:tcBorders>
+              <w:top w:val="nil"/>
+              <w:left w:val="nil"/>
+              <w:bottom w:val="nil"/>
+              <w:right w:val="nil"/>
+            </w:tcBorders>
+            <w:shd w:val="clear" w:color="auto" w:fill="auto"/>
+            <w:noWrap/>
+            <w:vAlign w:val="bottom"/>
+            <w:hideMark/>
+          </w:tcPr>
+          <w:p>
+            <w:pPr>
+              <w:spacing w:after="0" w:line="240" w:lineRule="auto"/>
+              <w:rPr>
+                <w:rFonts w:ascii="Calibri" w:eastAsia="Times New Roman" w:hAnsi="Calibri" w:cs="Calibri"/>
+                <w:color w:val="000000"/>
+                <w:sz w:val="24"/>
+                <w:szCs w:val="24"/>
+              </w:rPr>
+            </w:pPr>
+            <w:r>
+              <w:rPr>
+                <w:rFonts w:ascii="Calibri" w:eastAsia="Times New Roman" w:hAnsi="Calibri" w:cs="Calibri"/>
+                <w:color w:val="000000"/>
+                <w:sz w:val="24"/>
+                <w:szCs w:val="24"/>
+              </w:rPr>
+              <w:t>Blade</w:t>
+            </w:r>
+            <w:r>
+              <w:rPr>
+                <w:rFonts w:ascii="新細明體" w:eastAsia="新細明體" w:hAnsi="新細明體" w:cs="新細明體"/>
+                <w:color w:val="000000"/>
+                <w:sz w:val="24"/>
+                <w:szCs w:val="24"/>
+              </w:rPr>
+              <w:t>後端渲染</w:t>
+            </w:r>
+          </w:p>
+        </w:tc>
+        <w:tc>
+          <w:tcPr>
+            <w:tcW w:w="1060" w:type="dxa"/>
+            <w:tcBorders>
+              <w:top w:val="nil"/>
+              <w:left w:val="nil"/>
+              <w:bottom w:val="nil"/>
+              <w:right w:val="nil"/>
+            </w:tcBorders>
+            <w:shd w:val="clear" w:color="auto" w:fill="auto"/>
+            <w:noWrap/>
+            <w:vAlign w:val="bottom"/>
+            <w:hideMark/>
+          </w:tcPr>
+          <w:p>
+            <w:pPr>
+              <w:spacing w:after="0" w:line="240" w:lineRule="auto"/>
+              <w:rPr>
+                <w:rFonts w:ascii="Calibri" w:eastAsia="Times New Roman" w:hAnsi="Calibri" w:cs="Calibri"/>
+                <w:color w:val="000000"/>
+                <w:sz w:val="24"/>
+                <w:szCs w:val="24"/>
+              </w:rPr>
+            </w:pPr>
+          </w:p>
+        </w:tc>
+        <w:tc>
+          <w:tcPr>
+            <w:tcW w:w="1060" w:type="dxa"/>
+            <w:tcBorders>
+              <w:top w:val="nil"/>
+              <w:left w:val="nil"/>
+              <w:bottom w:val="nil"/>
+              <w:right w:val="nil"/>
+            </w:tcBorders>
+            <w:shd w:val="clear" w:color="000000" w:fill="C6EFCE"/>
+            <w:noWrap/>
+            <w:vAlign w:val="bottom"/>
+            <w:hideMark/>
+          </w:tcPr>
+          <w:p>
+            <w:pPr>
+              <w:spacing w:after="0" w:line="240" w:lineRule="auto"/>
+              <w:rPr>
+                <w:rFonts w:ascii="Calibri" w:eastAsia="Times New Roman" w:hAnsi="Calibri" w:cs="Calibri"/>
+                <w:color w:val="006100"/>
+                <w:sz w:val="24"/>
+                <w:szCs w:val="24"/>
+              </w:rPr>
+            </w:pPr>
+            <w:r>
+              <w:rPr>
+                <w:rFonts w:ascii="Calibri" w:eastAsia="Times New Roman" w:hAnsi="Calibri" w:cs="Calibri"/>
+                <w:color w:val="006100"/>
+                <w:sz w:val="24"/>
+                <w:szCs w:val="24"/>
+              </w:rPr>
+              <w:t> </w:t>
+            </w:r>
+          </w:p>
+        </w:tc>
+        <w:tc>
+          <w:tcPr>
+            <w:tcW w:w="1060" w:type="dxa"/>
+            <w:tcBorders>
+              <w:top w:val="nil"/>
+              <w:left w:val="nil"/>
+              <w:bottom w:val="nil"/>
+              <w:right w:val="nil"/>
+            </w:tcBorders>
+            <w:shd w:val="clear" w:color="000000" w:fill="C6EFCE"/>
+            <w:noWrap/>
+            <w:vAlign w:val="bottom"/>
+            <w:hideMark/>
+          </w:tcPr>
+          <w:p>
+            <w:pPr>
+              <w:spacing w:after="0" w:line="240" w:lineRule="auto"/>
+              <w:rPr>
+                <w:rFonts w:ascii="Calibri" w:eastAsia="Times New Roman" w:hAnsi="Calibri" w:cs="Calibri"/>
+                <w:color w:val="006100"/>
+                <w:sz w:val="24"/>
+                <w:szCs w:val="24"/>
+              </w:rPr>
+            </w:pPr>
+            <w:r>
+              <w:rPr>
+                <w:rFonts w:ascii="Calibri" w:eastAsia="Times New Roman" w:hAnsi="Calibri" w:cs="Calibri"/>
+                <w:color w:val="006100"/>
+                <w:sz w:val="24"/>
+                <w:szCs w:val="24"/>
+              </w:rPr>
+              <w:t> </w:t>
+            </w:r>
+          </w:p>
+        </w:tc>
+        <w:tc>
+          <w:tcPr>
+            <w:tcW w:w="1060" w:type="dxa"/>
+            <w:tcBorders>
+              <w:top w:val="nil"/>
+              <w:left w:val="nil"/>
+              <w:bottom w:val="nil"/>
+              <w:right w:val="nil"/>
+            </w:tcBorders>
+            <w:shd w:val="clear" w:color="auto" w:fill="auto"/>
+            <w:noWrap/>
+            <w:vAlign w:val="bottom"/>
+            <w:hideMark/>
+          </w:tcPr>
+          <w:p>
+            <w:pPr>
+              <w:spacing w:after="0" w:line="240" w:lineRule="auto"/>
+              <w:rPr>
+                <w:rFonts w:ascii="Calibri" w:eastAsia="Times New Roman" w:hAnsi="Calibri" w:cs="Calibri"/>
+                <w:color w:val="006100"/>
+                <w:sz w:val="24"/>
+                <w:szCs w:val="24"/>
+              </w:rPr>
+            </w:pPr>
+          </w:p>
+        </w:tc>
+        <w:tc>
+          <w:tcPr>
+            <w:tcW w:w="1060" w:type="dxa"/>
+            <w:tcBorders>
+              <w:top w:val="nil"/>
+              <w:left w:val="nil"/>
+              <w:bottom w:val="nil"/>
+              <w:right w:val="nil"/>
+            </w:tcBorders>
+            <w:shd w:val="clear" w:color="auto" w:fill="auto"/>
+            <w:noWrap/>
+            <w:vAlign w:val="bottom"/>
+            <w:hideMark/>
+          </w:tcPr>
+          <w:p>
+            <w:pPr>
+              <w:spacing w:after="0" w:line="240" w:lineRule="auto"/>
+              <w:rPr>
+                <w:rFonts w:ascii="Times New Roman" w:eastAsia="Times New Roman" w:hAnsi="Times New Roman" w:cs="Times New Roman"/>
+                <w:sz w:val="20"/>
+                <w:szCs w:val="20"/>
+              </w:rPr>
+            </w:pPr>
+          </w:p>
+        </w:tc>
+      </w:tr>
+      <w:tr>
+        <w:trPr>
+          <w:trHeight w:val="312"/>
+        </w:trPr>
+        <w:tc>
+          <w:tcPr>
+            <w:tcW w:w="2669" w:type="dxa"/>
+            <w:tcBorders>
+              <w:top w:val="nil"/>
+              <w:left w:val="nil"/>
+              <w:bottom w:val="nil"/>
+              <w:right w:val="nil"/>
+            </w:tcBorders>
+            <w:shd w:val="clear" w:color="auto" w:fill="auto"/>
+            <w:noWrap/>
+            <w:vAlign w:val="bottom"/>
+            <w:hideMark/>
+          </w:tcPr>
+          <w:p>
+            <w:pPr>
+              <w:spacing w:after="0" w:line="240" w:lineRule="auto"/>
+              <w:rPr>
+                <w:rFonts w:ascii="Calibri" w:eastAsia="Times New Roman" w:hAnsi="Calibri" w:cs="Calibri"/>
+                <w:color w:val="000000"/>
+                <w:sz w:val="24"/>
+                <w:szCs w:val="24"/>
+              </w:rPr>
+            </w:pPr>
+            <w:r>
+              <w:rPr>
+                <w:rFonts w:ascii="Calibri" w:eastAsia="Times New Roman" w:hAnsi="Calibri" w:cs="Calibri"/>
+                <w:color w:val="000000"/>
+                <w:sz w:val="24"/>
+                <w:szCs w:val="24"/>
+              </w:rPr>
+              <w:t>PDO</w:t>
+            </w:r>
+            <w:r>
+              <w:rPr>
+                <w:rFonts w:ascii="新細明體" w:eastAsia="新細明體" w:hAnsi="新細明體" w:cs="新細明體"/>
+                <w:color w:val="000000"/>
+                <w:sz w:val="24"/>
+                <w:szCs w:val="24"/>
+              </w:rPr>
+              <w:t>設定</w:t>
+            </w:r>
+          </w:p>
+        </w:tc>
+        <w:tc>
+          <w:tcPr>
+            <w:tcW w:w="1060" w:type="dxa"/>
+            <w:tcBorders>
+              <w:top w:val="nil"/>
+              <w:left w:val="nil"/>
+              <w:bottom w:val="nil"/>
+              <w:right w:val="nil"/>
+            </w:tcBorders>
+            <w:shd w:val="clear" w:color="auto" w:fill="auto"/>
+            <w:noWrap/>
+            <w:vAlign w:val="bottom"/>
+            <w:hideMark/>
+          </w:tcPr>
+          <w:p>
+            <w:pPr>
+              <w:spacing w:after="0" w:line="240" w:lineRule="auto"/>
+              <w:rPr>
+                <w:rFonts w:ascii="Calibri" w:eastAsia="Times New Roman" w:hAnsi="Calibri" w:cs="Calibri"/>
+                <w:color w:val="000000"/>
+                <w:sz w:val="24"/>
+                <w:szCs w:val="24"/>
+              </w:rPr>
+            </w:pPr>
+          </w:p>
+        </w:tc>
+        <w:tc>
+          <w:tcPr>
+            <w:tcW w:w="1060" w:type="dxa"/>
+            <w:tcBorders>
+              <w:top w:val="nil"/>
+              <w:left w:val="nil"/>
+              <w:bottom w:val="nil"/>
+              <w:right w:val="nil"/>
+            </w:tcBorders>
+            <w:shd w:val="clear" w:color="000000" w:fill="FFC7CE"/>
+            <w:noWrap/>
+            <w:vAlign w:val="bottom"/>
+            <w:hideMark/>
+          </w:tcPr>
+          <w:p>
+            <w:pPr>
+              <w:spacing w:after="0" w:line="240" w:lineRule="auto"/>
+              <w:rPr>
+                <w:rFonts w:ascii="Calibri" w:eastAsia="Times New Roman" w:hAnsi="Calibri" w:cs="Calibri"/>
+                <w:color w:val="9C0006"/>
+                <w:sz w:val="24"/>
+                <w:szCs w:val="24"/>
+              </w:rPr>
+            </w:pPr>
+            <w:r>
+              <w:rPr>
+                <w:rFonts w:ascii="Calibri" w:eastAsia="Times New Roman" w:hAnsi="Calibri" w:cs="Calibri"/>
+                <w:color w:val="9C0006"/>
+                <w:sz w:val="24"/>
+                <w:szCs w:val="24"/>
+              </w:rPr>
+              <w:t> </w:t>
+            </w:r>
+          </w:p>
+        </w:tc>
+        <w:tc>
+          <w:tcPr>
+            <w:tcW w:w="1060" w:type="dxa"/>
+            <w:tcBorders>
+              <w:top w:val="nil"/>
+              <w:left w:val="nil"/>
+              <w:bottom w:val="nil"/>
+              <w:right w:val="nil"/>
+            </w:tcBorders>
+            <w:shd w:val="clear" w:color="000000" w:fill="FFC7CE"/>
+            <w:noWrap/>
+            <w:vAlign w:val="bottom"/>
+            <w:hideMark/>
+          </w:tcPr>
+          <w:p>
+            <w:pPr>
+              <w:spacing w:after="0" w:line="240" w:lineRule="auto"/>
+              <w:rPr>
+                <w:rFonts w:ascii="Calibri" w:eastAsia="Times New Roman" w:hAnsi="Calibri" w:cs="Calibri"/>
+                <w:color w:val="9C0006"/>
+                <w:sz w:val="24"/>
+                <w:szCs w:val="24"/>
+              </w:rPr>
+            </w:pPr>
+            <w:r>
+              <w:rPr>
+                <w:rFonts w:ascii="Calibri" w:eastAsia="Times New Roman" w:hAnsi="Calibri" w:cs="Calibri"/>
+                <w:color w:val="9C0006"/>
+                <w:sz w:val="24"/>
+                <w:szCs w:val="24"/>
+              </w:rPr>
+              <w:t> </w:t>
+            </w:r>
+          </w:p>
+        </w:tc>
+        <w:tc>
+          <w:tcPr>
+            <w:tcW w:w="1060" w:type="dxa"/>
+            <w:tcBorders>
+              <w:top w:val="nil"/>
+              <w:left w:val="nil"/>
+              <w:bottom w:val="nil"/>
+              <w:right w:val="nil"/>
+            </w:tcBorders>
+            <w:shd w:val="clear" w:color="000000" w:fill="FFC7CE"/>
+            <w:noWrap/>
+            <w:vAlign w:val="bottom"/>
+            <w:hideMark/>
+          </w:tcPr>
+          <w:p>
+            <w:pPr>
+              <w:spacing w:after="0" w:line="240" w:lineRule="auto"/>
+              <w:rPr>
+                <w:rFonts w:ascii="Calibri" w:eastAsia="Times New Roman" w:hAnsi="Calibri" w:cs="Calibri"/>
+                <w:color w:val="9C0006"/>
+                <w:sz w:val="24"/>
+                <w:szCs w:val="24"/>
+              </w:rPr>
+            </w:pPr>
+            <w:r>
+              <w:rPr>
+                <w:rFonts w:ascii="Calibri" w:eastAsia="Times New Roman" w:hAnsi="Calibri" w:cs="Calibri"/>
+                <w:color w:val="9C0006"/>
+                <w:sz w:val="24"/>
+                <w:szCs w:val="24"/>
+              </w:rPr>
+              <w:t> </w:t>
+            </w:r>
+          </w:p>
+        </w:tc>
+        <w:tc>
+          <w:tcPr>
+            <w:tcW w:w="1060" w:type="dxa"/>
+            <w:tcBorders>
+              <w:top w:val="nil"/>
+              <w:left w:val="nil"/>
+              <w:bottom w:val="nil"/>
+              <w:right w:val="nil"/>
+            </w:tcBorders>
+            <w:shd w:val="clear" w:color="auto" w:fill="auto"/>
+            <w:noWrap/>
+            <w:vAlign w:val="bottom"/>
+            <w:hideMark/>
+          </w:tcPr>
+          <w:p>
+            <w:pPr>
+              <w:spacing w:after="0" w:line="240" w:lineRule="auto"/>
+              <w:rPr>
+                <w:rFonts w:ascii="Calibri" w:eastAsia="Times New Roman" w:hAnsi="Calibri" w:cs="Calibri"/>
+                <w:color w:val="9C0006"/>
+                <w:sz w:val="24"/>
+                <w:szCs w:val="24"/>
+              </w:rPr>
+            </w:pPr>
+          </w:p>
+        </w:tc>
+      </w:tr>
+      <w:tr>
+        <w:trPr>
+          <w:trHeight w:val="312"/>
+        </w:trPr>
+        <w:tc>
+          <w:tcPr>
+            <w:tcW w:w="2669" w:type="dxa"/>
+            <w:tcBorders>
+              <w:top w:val="nil"/>
+              <w:left w:val="nil"/>
+              <w:bottom w:val="nil"/>
+              <w:right w:val="nil"/>
+            </w:tcBorders>
+            <w:shd w:val="clear" w:color="auto" w:fill="auto"/>
+            <w:noWrap/>
+            <w:vAlign w:val="bottom"/>
+            <w:hideMark/>
+          </w:tcPr>
+          <w:p>
+            <w:pPr>
+              <w:spacing w:after="0" w:line="240" w:lineRule="auto"/>
+              <w:rPr>
+                <w:rFonts w:ascii="Calibri" w:eastAsia="Times New Roman" w:hAnsi="Calibri" w:cs="Calibri"/>
+                <w:color w:val="000000"/>
+                <w:sz w:val="24"/>
+                <w:szCs w:val="24"/>
+              </w:rPr>
+            </w:pPr>
+            <w:r>
+              <w:rPr>
+                <w:rFonts w:ascii="Calibri" w:eastAsia="Times New Roman" w:hAnsi="Calibri" w:cs="Calibri"/>
+                <w:color w:val="000000"/>
+                <w:sz w:val="24"/>
+                <w:szCs w:val="24"/>
+              </w:rPr>
+              <w:t>MySQL table</w:t>
+            </w:r>
+            <w:r>
+              <w:rPr>
+                <w:rFonts w:ascii="新細明體" w:eastAsia="新細明體" w:hAnsi="新細明體" w:cs="新細明體"/>
+                <w:color w:val="000000"/>
+                <w:sz w:val="24"/>
+                <w:szCs w:val="24"/>
+              </w:rPr>
+              <w:t>製作</w:t>
+            </w:r>
+          </w:p>
+        </w:tc>
+        <w:tc>
+          <w:tcPr>
+            <w:tcW w:w="1060" w:type="dxa"/>
+            <w:tcBorders>
+              <w:top w:val="nil"/>
+              <w:left w:val="nil"/>
+              <w:bottom w:val="nil"/>
+              <w:right w:val="nil"/>
+            </w:tcBorders>
+            <w:shd w:val="clear" w:color="auto" w:fill="auto"/>
+            <w:noWrap/>
+            <w:vAlign w:val="bottom"/>
+            <w:hideMark/>
+          </w:tcPr>
+          <w:p>
+            <w:pPr>
+              <w:spacing w:after="0" w:line="240" w:lineRule="auto"/>
+              <w:rPr>
+                <w:rFonts w:ascii="Calibri" w:eastAsia="Times New Roman" w:hAnsi="Calibri" w:cs="Calibri"/>
+                <w:color w:val="000000"/>
+                <w:sz w:val="24"/>
+                <w:szCs w:val="24"/>
+              </w:rPr>
+            </w:pPr>
+          </w:p>
+        </w:tc>
+        <w:tc>
+          <w:tcPr>
+            <w:tcW w:w="1060" w:type="dxa"/>
+            <w:tcBorders>
+              <w:top w:val="nil"/>
+              <w:left w:val="nil"/>
+              <w:bottom w:val="nil"/>
+              <w:right w:val="nil"/>
+            </w:tcBorders>
+            <w:shd w:val="clear" w:color="auto" w:fill="auto"/>
+            <w:noWrap/>
+            <w:vAlign w:val="bottom"/>
+            <w:hideMark/>
+          </w:tcPr>
+          <w:p>
+            <w:pPr>
+              <w:spacing w:after="0" w:line="240" w:lineRule="auto"/>
+              <w:rPr>
+                <w:rFonts w:ascii="Times New Roman" w:eastAsia="Times New Roman" w:hAnsi="Times New Roman" w:cs="Times New Roman"/>
+                <w:sz w:val="20"/>
+                <w:szCs w:val="20"/>
+              </w:rPr>
+            </w:pPr>
+          </w:p>
+        </w:tc>
+        <w:tc>
+          <w:tcPr>
+            <w:tcW w:w="1060" w:type="dxa"/>
+            <w:tcBorders>
+              <w:top w:val="nil"/>
+              <w:left w:val="nil"/>
+              <w:bottom w:val="nil"/>
+              <w:right w:val="nil"/>
+            </w:tcBorders>
+            <w:shd w:val="clear" w:color="000000" w:fill="FFEB9C"/>
+            <w:noWrap/>
+            <w:vAlign w:val="bottom"/>
+            <w:hideMark/>
+          </w:tcPr>
+          <w:p>
+            <w:pPr>
+              <w:spacing w:after="0" w:line="240" w:lineRule="auto"/>
+              <w:rPr>
+                <w:rFonts w:ascii="Calibri" w:eastAsia="Times New Roman" w:hAnsi="Calibri" w:cs="Calibri"/>
+                <w:color w:val="9C5700"/>
+                <w:sz w:val="24"/>
+                <w:szCs w:val="24"/>
+              </w:rPr>
+            </w:pPr>
+            <w:r>
+              <w:rPr>
+                <w:rFonts w:ascii="Calibri" w:eastAsia="Times New Roman" w:hAnsi="Calibri" w:cs="Calibri"/>
+                <w:color w:val="9C5700"/>
+                <w:sz w:val="24"/>
+                <w:szCs w:val="24"/>
+              </w:rPr>
+              <w:t> </w:t>
+            </w:r>
+          </w:p>
+        </w:tc>
+        <w:tc>
+          <w:tcPr>
+            <w:tcW w:w="1060" w:type="dxa"/>
+            <w:tcBorders>
+              <w:top w:val="nil"/>
+              <w:left w:val="nil"/>
+              <w:bottom w:val="nil"/>
+              <w:right w:val="nil"/>
+            </w:tcBorders>
+            <w:shd w:val="clear" w:color="000000" w:fill="FFEB9C"/>
+            <w:noWrap/>
+            <w:vAlign w:val="bottom"/>
+            <w:hideMark/>
+          </w:tcPr>
+          <w:p>
+            <w:pPr>
+              <w:spacing w:after="0" w:line="240" w:lineRule="auto"/>
+              <w:rPr>
+                <w:rFonts w:ascii="Calibri" w:eastAsia="Times New Roman" w:hAnsi="Calibri" w:cs="Calibri"/>
+                <w:color w:val="9C5700"/>
+                <w:sz w:val="24"/>
+                <w:szCs w:val="24"/>
+              </w:rPr>
+            </w:pPr>
+            <w:r>
+              <w:rPr>
+                <w:rFonts w:ascii="Calibri" w:eastAsia="Times New Roman" w:hAnsi="Calibri" w:cs="Calibri"/>
+                <w:color w:val="9C5700"/>
+                <w:sz w:val="24"/>
+                <w:szCs w:val="24"/>
+              </w:rPr>
+              <w:t> </w:t>
+            </w:r>
+          </w:p>
+        </w:tc>
+        <w:tc>
+          <w:tcPr>
+            <w:tcW w:w="1060" w:type="dxa"/>
+            <w:tcBorders>
+              <w:top w:val="nil"/>
+              <w:left w:val="nil"/>
+              <w:bottom w:val="nil"/>
+              <w:right w:val="nil"/>
+            </w:tcBorders>
+            <w:shd w:val="clear" w:color="auto" w:fill="auto"/>
+            <w:noWrap/>
+            <w:vAlign w:val="bottom"/>
+            <w:hideMark/>
+          </w:tcPr>
+          <w:p>
+            <w:pPr>
+              <w:spacing w:after="0" w:line="240" w:lineRule="auto"/>
+              <w:rPr>
+                <w:rFonts w:ascii="Calibri" w:eastAsia="Times New Roman" w:hAnsi="Calibri" w:cs="Calibri"/>
+                <w:color w:val="9C5700"/>
+                <w:sz w:val="24"/>
+                <w:szCs w:val="24"/>
+              </w:rPr>
+            </w:pPr>
+          </w:p>
+        </w:tc>
+      </w:tr>
+      <w:tr>
+        <w:trPr>
+          <w:trHeight w:val="312"/>
+        </w:trPr>
+        <w:tc>
+          <w:tcPr>
+            <w:tcW w:w="2669" w:type="dxa"/>
+            <w:tcBorders>
+              <w:top w:val="nil"/>
+              <w:left w:val="nil"/>
+              <w:bottom w:val="nil"/>
+              <w:right w:val="nil"/>
+            </w:tcBorders>
+            <w:shd w:val="clear" w:color="auto" w:fill="auto"/>
+            <w:noWrap/>
+            <w:vAlign w:val="bottom"/>
+            <w:hideMark/>
+          </w:tcPr>
+          <w:p>
+            <w:pPr>
+              <w:spacing w:after="0" w:line="240" w:lineRule="auto"/>
+              <w:rPr>
+                <w:rFonts w:ascii="Calibri" w:eastAsia="Times New Roman" w:hAnsi="Calibri" w:cs="Calibri"/>
+                <w:color w:val="000000"/>
+                <w:sz w:val="24"/>
+                <w:szCs w:val="24"/>
+              </w:rPr>
+            </w:pPr>
+            <w:r>
+              <w:rPr>
+                <w:rFonts w:ascii="新細明體" w:eastAsia="新細明體" w:hAnsi="新細明體" w:cs="新細明體"/>
+                <w:color w:val="000000"/>
+                <w:sz w:val="24"/>
+                <w:szCs w:val="24"/>
+              </w:rPr>
+              <w:t>註</w:t>
+            </w:r>
+            <w:proofErr w:type="gramStart"/>
+            <w:r>
+              <w:rPr>
+                <w:rFonts w:ascii="新細明體" w:eastAsia="新細明體" w:hAnsi="新細明體" w:cs="新細明體"/>
+                <w:color w:val="000000"/>
+                <w:sz w:val="24"/>
+                <w:szCs w:val="24"/>
+              </w:rPr>
+              <w:t>冊</w:t>
+            </w:r>
+            <w:proofErr w:type="gramEnd"/>
+            <w:r>
+              <w:rPr>
+                <w:rFonts w:ascii="新細明體" w:eastAsia="新細明體" w:hAnsi="新細明體" w:cs="新細明體"/>
+                <w:color w:val="000000"/>
+                <w:sz w:val="24"/>
+                <w:szCs w:val="24"/>
+              </w:rPr>
+              <w:t>、登入功能實踐</w:t>
+            </w:r>
+          </w:p>
+        </w:tc>
+        <w:tc>
+          <w:tcPr>
+            <w:tcW w:w="1060" w:type="dxa"/>
+            <w:tcBorders>
+              <w:top w:val="nil"/>
+              <w:left w:val="nil"/>
+              <w:bottom w:val="nil"/>
+              <w:right w:val="nil"/>
+            </w:tcBorders>
+            <w:shd w:val="clear" w:color="auto" w:fill="auto"/>
+            <w:noWrap/>
+            <w:vAlign w:val="bottom"/>
+            <w:hideMark/>
+          </w:tcPr>
+          <w:p>
+            <w:pPr>
+              <w:spacing w:after="0" w:line="240" w:lineRule="auto"/>
+              <w:rPr>
+                <w:rFonts w:ascii="Calibri" w:eastAsia="Times New Roman" w:hAnsi="Calibri" w:cs="Calibri"/>
+                <w:color w:val="000000"/>
+                <w:sz w:val="24"/>
+                <w:szCs w:val="24"/>
+              </w:rPr>
+            </w:pPr>
+          </w:p>
+        </w:tc>
+        <w:tc>
+          <w:tcPr>
+            <w:tcW w:w="1060" w:type="dxa"/>
+            <w:tcBorders>
+              <w:top w:val="nil"/>
+              <w:left w:val="nil"/>
+              <w:bottom w:val="nil"/>
+              <w:right w:val="nil"/>
+            </w:tcBorders>
+            <w:shd w:val="clear" w:color="000000" w:fill="C6EFCE"/>
+            <w:noWrap/>
+            <w:vAlign w:val="bottom"/>
+            <w:hideMark/>
+          </w:tcPr>
+          <w:p>
+            <w:pPr>
+              <w:spacing w:after="0" w:line="240" w:lineRule="auto"/>
+              <w:rPr>
+                <w:rFonts w:ascii="Calibri" w:eastAsia="Times New Roman" w:hAnsi="Calibri" w:cs="Calibri"/>
+                <w:color w:val="006100"/>
+                <w:sz w:val="24"/>
+                <w:szCs w:val="24"/>
+              </w:rPr>
+            </w:pPr>
+            <w:r>
+              <w:rPr>
+                <w:rFonts w:ascii="Calibri" w:eastAsia="Times New Roman" w:hAnsi="Calibri" w:cs="Calibri"/>
+                <w:color w:val="006100"/>
+                <w:sz w:val="24"/>
+                <w:szCs w:val="24"/>
+              </w:rPr>
+              <w:t> </w:t>
+            </w:r>
+          </w:p>
+        </w:tc>
+        <w:tc>
+          <w:tcPr>
+            <w:tcW w:w="1060" w:type="dxa"/>
+            <w:tcBorders>
+              <w:top w:val="nil"/>
+              <w:left w:val="nil"/>
+              <w:bottom w:val="nil"/>
+              <w:right w:val="nil"/>
+            </w:tcBorders>
+            <w:shd w:val="clear" w:color="000000" w:fill="C6EFCE"/>
+            <w:noWrap/>
+            <w:vAlign w:val="bottom"/>
+            <w:hideMark/>
+          </w:tcPr>
+          <w:p>
+            <w:pPr>
+              <w:spacing w:after="0" w:line="240" w:lineRule="auto"/>
+              <w:rPr>
+                <w:rFonts w:ascii="Calibri" w:eastAsia="Times New Roman" w:hAnsi="Calibri" w:cs="Calibri"/>
+                <w:color w:val="006100"/>
+                <w:sz w:val="24"/>
+                <w:szCs w:val="24"/>
+              </w:rPr>
+            </w:pPr>
+            <w:r>
+              <w:rPr>
+                <w:rFonts w:ascii="Calibri" w:eastAsia="Times New Roman" w:hAnsi="Calibri" w:cs="Calibri"/>
+                <w:color w:val="006100"/>
+                <w:sz w:val="24"/>
+                <w:szCs w:val="24"/>
+              </w:rPr>
+              <w:t> </w:t>
+            </w:r>
+          </w:p>
+        </w:tc>
+        <w:tc>
+          <w:tcPr>
+            <w:tcW w:w="1060" w:type="dxa"/>
+            <w:tcBorders>
+              <w:top w:val="nil"/>
+              <w:left w:val="nil"/>
+              <w:bottom w:val="nil"/>
+              <w:right w:val="nil"/>
+            </w:tcBorders>
+            <w:shd w:val="clear" w:color="000000" w:fill="C6EFCE"/>
+            <w:noWrap/>
+            <w:vAlign w:val="bottom"/>
+            <w:hideMark/>
+          </w:tcPr>
+          <w:p>
+            <w:pPr>
+              <w:spacing w:after="0" w:line="240" w:lineRule="auto"/>
+              <w:rPr>
+                <w:rFonts w:ascii="Calibri" w:eastAsia="Times New Roman" w:hAnsi="Calibri" w:cs="Calibri"/>
+                <w:color w:val="006100"/>
+                <w:sz w:val="24"/>
+                <w:szCs w:val="24"/>
+              </w:rPr>
+            </w:pPr>
+            <w:r>
+              <w:rPr>
+                <w:rFonts w:ascii="Calibri" w:eastAsia="Times New Roman" w:hAnsi="Calibri" w:cs="Calibri"/>
+                <w:color w:val="006100"/>
+                <w:sz w:val="24"/>
+                <w:szCs w:val="24"/>
+              </w:rPr>
+              <w:t> </w:t>
+            </w:r>
+          </w:p>
+        </w:tc>
+        <w:tc>
+          <w:tcPr>
+            <w:tcW w:w="1060" w:type="dxa"/>
+            <w:tcBorders>
+              <w:top w:val="nil"/>
+              <w:left w:val="nil"/>
+              <w:bottom w:val="nil"/>
+              <w:right w:val="nil"/>
+            </w:tcBorders>
+            <w:shd w:val="clear" w:color="auto" w:fill="auto"/>
+            <w:noWrap/>
+            <w:vAlign w:val="bottom"/>
+            <w:hideMark/>
+          </w:tcPr>
+          <w:p>
+            <w:pPr>
+              <w:spacing w:after="0" w:line="240" w:lineRule="auto"/>
+              <w:rPr>
+                <w:rFonts w:ascii="Calibri" w:eastAsia="Times New Roman" w:hAnsi="Calibri" w:cs="Calibri"/>
+                <w:color w:val="006100"/>
+                <w:sz w:val="24"/>
+                <w:szCs w:val="24"/>
+              </w:rPr>
+            </w:pPr>
+          </w:p>
+        </w:tc>
+      </w:tr>
+      <w:tr>
+        <w:trPr>
+          <w:trHeight w:val="312"/>
+        </w:trPr>
+        <w:tc>
+          <w:tcPr>
+            <w:tcW w:w="2669" w:type="dxa"/>
+            <w:tcBorders>
+              <w:top w:val="nil"/>
+              <w:left w:val="nil"/>
+              <w:bottom w:val="nil"/>
+              <w:right w:val="nil"/>
+            </w:tcBorders>
+            <w:shd w:val="clear" w:color="auto" w:fill="auto"/>
+            <w:noWrap/>
+            <w:vAlign w:val="bottom"/>
+            <w:hideMark/>
+          </w:tcPr>
+          <w:p>
+            <w:pPr>
+              <w:spacing w:after="0" w:line="240" w:lineRule="auto"/>
+              <w:rPr>
+                <w:rFonts w:ascii="Calibri" w:eastAsia="Times New Roman" w:hAnsi="Calibri" w:cs="Calibri"/>
+                <w:color w:val="000000"/>
+                <w:sz w:val="24"/>
+                <w:szCs w:val="24"/>
+              </w:rPr>
+            </w:pPr>
+            <w:r>
+              <w:rPr>
+                <w:rFonts w:ascii="Calibri" w:eastAsia="Times New Roman" w:hAnsi="Calibri" w:cs="Calibri"/>
+                <w:color w:val="000000"/>
+                <w:sz w:val="24"/>
+                <w:szCs w:val="24"/>
+              </w:rPr>
+              <w:t>Session</w:t>
+            </w:r>
+            <w:r>
+              <w:rPr>
+                <w:rFonts w:ascii="新細明體" w:eastAsia="新細明體" w:hAnsi="新細明體" w:cs="新細明體"/>
+                <w:color w:val="000000"/>
+                <w:sz w:val="24"/>
+                <w:szCs w:val="24"/>
+              </w:rPr>
+              <w:t>設定</w:t>
+            </w:r>
+          </w:p>
+        </w:tc>
+        <w:tc>
+          <w:tcPr>
+            <w:tcW w:w="1060" w:type="dxa"/>
+            <w:tcBorders>
+              <w:top w:val="nil"/>
+              <w:left w:val="nil"/>
+              <w:bottom w:val="nil"/>
+              <w:right w:val="nil"/>
+            </w:tcBorders>
+            <w:shd w:val="clear" w:color="auto" w:fill="auto"/>
+            <w:noWrap/>
+            <w:vAlign w:val="bottom"/>
+            <w:hideMark/>
+          </w:tcPr>
+          <w:p>
+            <w:pPr>
+              <w:spacing w:after="0" w:line="240" w:lineRule="auto"/>
+              <w:rPr>
+                <w:rFonts w:ascii="Calibri" w:eastAsia="Times New Roman" w:hAnsi="Calibri" w:cs="Calibri"/>
+                <w:color w:val="000000"/>
+                <w:sz w:val="24"/>
+                <w:szCs w:val="24"/>
+              </w:rPr>
+            </w:pPr>
+          </w:p>
+        </w:tc>
+        <w:tc>
+          <w:tcPr>
+            <w:tcW w:w="1060" w:type="dxa"/>
+            <w:tcBorders>
+              <w:top w:val="nil"/>
+              <w:left w:val="nil"/>
+              <w:bottom w:val="nil"/>
+              <w:right w:val="nil"/>
+            </w:tcBorders>
+            <w:shd w:val="clear" w:color="000000" w:fill="FFC7CE"/>
+            <w:noWrap/>
+            <w:vAlign w:val="bottom"/>
+            <w:hideMark/>
+          </w:tcPr>
+          <w:p>
+            <w:pPr>
+              <w:spacing w:after="0" w:line="240" w:lineRule="auto"/>
+              <w:rPr>
+                <w:rFonts w:ascii="Calibri" w:eastAsia="Times New Roman" w:hAnsi="Calibri" w:cs="Calibri"/>
+                <w:color w:val="9C0006"/>
+                <w:sz w:val="24"/>
+                <w:szCs w:val="24"/>
+              </w:rPr>
+            </w:pPr>
+            <w:r>
+              <w:rPr>
+                <w:rFonts w:ascii="Calibri" w:eastAsia="Times New Roman" w:hAnsi="Calibri" w:cs="Calibri"/>
+                <w:color w:val="9C0006"/>
+                <w:sz w:val="24"/>
+                <w:szCs w:val="24"/>
+              </w:rPr>
+              <w:t> </w:t>
+            </w:r>
+          </w:p>
+        </w:tc>
+        <w:tc>
+          <w:tcPr>
+            <w:tcW w:w="1060" w:type="dxa"/>
+            <w:tcBorders>
+              <w:top w:val="nil"/>
+              <w:left w:val="nil"/>
+              <w:bottom w:val="nil"/>
+              <w:right w:val="nil"/>
+            </w:tcBorders>
+            <w:shd w:val="clear" w:color="000000" w:fill="FFC7CE"/>
+            <w:noWrap/>
+            <w:vAlign w:val="bottom"/>
+            <w:hideMark/>
+          </w:tcPr>
+          <w:p>
+            <w:pPr>
+              <w:spacing w:after="0" w:line="240" w:lineRule="auto"/>
+              <w:rPr>
+                <w:rFonts w:ascii="Calibri" w:eastAsia="Times New Roman" w:hAnsi="Calibri" w:cs="Calibri"/>
+                <w:color w:val="9C0006"/>
+                <w:sz w:val="24"/>
+                <w:szCs w:val="24"/>
+              </w:rPr>
+            </w:pPr>
+            <w:r>
+              <w:rPr>
+                <w:rFonts w:ascii="Calibri" w:eastAsia="Times New Roman" w:hAnsi="Calibri" w:cs="Calibri"/>
+                <w:color w:val="9C0006"/>
+                <w:sz w:val="24"/>
+                <w:szCs w:val="24"/>
+              </w:rPr>
+              <w:t> </w:t>
+            </w:r>
+          </w:p>
+        </w:tc>
+        <w:tc>
+          <w:tcPr>
+            <w:tcW w:w="1060" w:type="dxa"/>
+            <w:tcBorders>
+              <w:top w:val="nil"/>
+              <w:left w:val="nil"/>
+              <w:bottom w:val="nil"/>
+              <w:right w:val="nil"/>
+            </w:tcBorders>
+            <w:shd w:val="clear" w:color="000000" w:fill="FFC7CE"/>
+            <w:noWrap/>
+            <w:vAlign w:val="bottom"/>
+            <w:hideMark/>
+          </w:tcPr>
+          <w:p>
+            <w:pPr>
+              <w:spacing w:after="0" w:line="240" w:lineRule="auto"/>
+              <w:rPr>
+                <w:rFonts w:ascii="Calibri" w:eastAsia="Times New Roman" w:hAnsi="Calibri" w:cs="Calibri"/>
+                <w:color w:val="9C0006"/>
+                <w:sz w:val="24"/>
+                <w:szCs w:val="24"/>
+              </w:rPr>
+            </w:pPr>
+            <w:r>
+              <w:rPr>
+                <w:rFonts w:ascii="Calibri" w:eastAsia="Times New Roman" w:hAnsi="Calibri" w:cs="Calibri"/>
+                <w:color w:val="9C0006"/>
+                <w:sz w:val="24"/>
+                <w:szCs w:val="24"/>
+              </w:rPr>
+              <w:t> </w:t>
+            </w:r>
+          </w:p>
+        </w:tc>
+        <w:tc>
+          <w:tcPr>
+            <w:tcW w:w="1060" w:type="dxa"/>
+            <w:tcBorders>
+              <w:top w:val="nil"/>
+              <w:left w:val="nil"/>
+              <w:bottom w:val="nil"/>
+              <w:right w:val="nil"/>
+            </w:tcBorders>
+            <w:shd w:val="clear" w:color="auto" w:fill="auto"/>
+            <w:noWrap/>
+            <w:vAlign w:val="bottom"/>
+            <w:hideMark/>
+          </w:tcPr>
+          <w:p>
+            <w:pPr>
+              <w:spacing w:after="0" w:line="240" w:lineRule="auto"/>
+              <w:rPr>
+                <w:rFonts w:ascii="Calibri" w:eastAsia="Times New Roman" w:hAnsi="Calibri" w:cs="Calibri"/>
+                <w:color w:val="9C0006"/>
+                <w:sz w:val="24"/>
+                <w:szCs w:val="24"/>
+              </w:rPr>
+            </w:pPr>
+          </w:p>
+        </w:tc>
+      </w:tr>
+      <w:tr>
+        <w:trPr>
+          <w:trHeight w:val="312"/>
+        </w:trPr>
+        <w:tc>
+          <w:tcPr>
+            <w:tcW w:w="2669" w:type="dxa"/>
+            <w:tcBorders>
+              <w:top w:val="nil"/>
+              <w:left w:val="nil"/>
+              <w:bottom w:val="nil"/>
+              <w:right w:val="nil"/>
+            </w:tcBorders>
+            <w:shd w:val="clear" w:color="auto" w:fill="auto"/>
+            <w:noWrap/>
+            <w:vAlign w:val="bottom"/>
+            <w:hideMark/>
+          </w:tcPr>
+          <w:p>
+            <w:pPr>
+              <w:spacing w:after="0" w:line="240" w:lineRule="auto"/>
+              <w:rPr>
+                <w:rFonts w:ascii="Calibri" w:eastAsia="Times New Roman" w:hAnsi="Calibri" w:cs="Calibri"/>
+                <w:color w:val="000000"/>
+                <w:sz w:val="24"/>
+                <w:szCs w:val="24"/>
+              </w:rPr>
+            </w:pPr>
+            <w:r>
+              <w:rPr>
+                <w:rFonts w:ascii="新細明體" w:eastAsia="新細明體" w:hAnsi="新細明體" w:cs="新細明體"/>
+                <w:color w:val="000000"/>
+                <w:sz w:val="24"/>
+                <w:szCs w:val="24"/>
+              </w:rPr>
+              <w:t>管理員素材上</w:t>
+            </w:r>
+            <w:proofErr w:type="gramStart"/>
+            <w:r>
+              <w:rPr>
+                <w:rFonts w:ascii="新細明體" w:eastAsia="新細明體" w:hAnsi="新細明體" w:cs="新細明體"/>
+                <w:color w:val="000000"/>
+                <w:sz w:val="24"/>
+                <w:szCs w:val="24"/>
+              </w:rPr>
+              <w:t>傳</w:t>
+            </w:r>
+            <w:proofErr w:type="gramEnd"/>
+            <w:r>
+              <w:rPr>
+                <w:rFonts w:ascii="新細明體" w:eastAsia="新細明體" w:hAnsi="新細明體" w:cs="新細明體"/>
+                <w:color w:val="000000"/>
+                <w:sz w:val="24"/>
+                <w:szCs w:val="24"/>
+              </w:rPr>
+              <w:t>功能</w:t>
+            </w:r>
+          </w:p>
+        </w:tc>
+        <w:tc>
+          <w:tcPr>
+            <w:tcW w:w="1060" w:type="dxa"/>
+            <w:tcBorders>
+              <w:top w:val="nil"/>
+              <w:left w:val="nil"/>
+              <w:bottom w:val="nil"/>
+              <w:right w:val="nil"/>
+            </w:tcBorders>
+            <w:shd w:val="clear" w:color="auto" w:fill="auto"/>
+            <w:noWrap/>
+            <w:vAlign w:val="bottom"/>
+            <w:hideMark/>
+          </w:tcPr>
+          <w:p>
+            <w:pPr>
+              <w:spacing w:after="0" w:line="240" w:lineRule="auto"/>
+              <w:rPr>
+                <w:rFonts w:ascii="Calibri" w:eastAsia="Times New Roman" w:hAnsi="Calibri" w:cs="Calibri"/>
+                <w:color w:val="000000"/>
+                <w:sz w:val="24"/>
+                <w:szCs w:val="24"/>
+              </w:rPr>
+            </w:pPr>
+          </w:p>
+        </w:tc>
+        <w:tc>
+          <w:tcPr>
+            <w:tcW w:w="1060" w:type="dxa"/>
+            <w:tcBorders>
+              <w:top w:val="nil"/>
+              <w:left w:val="nil"/>
+              <w:bottom w:val="nil"/>
+              <w:right w:val="nil"/>
+            </w:tcBorders>
+            <w:shd w:val="clear" w:color="auto" w:fill="auto"/>
+            <w:noWrap/>
+            <w:vAlign w:val="bottom"/>
+            <w:hideMark/>
+          </w:tcPr>
+          <w:p>
+            <w:pPr>
+              <w:spacing w:after="0" w:line="240" w:lineRule="auto"/>
+              <w:rPr>
+                <w:rFonts w:ascii="Times New Roman" w:eastAsia="Times New Roman" w:hAnsi="Times New Roman" w:cs="Times New Roman"/>
+                <w:sz w:val="20"/>
+                <w:szCs w:val="20"/>
+              </w:rPr>
+            </w:pPr>
+          </w:p>
+        </w:tc>
+        <w:tc>
+          <w:tcPr>
+            <w:tcW w:w="1060" w:type="dxa"/>
+            <w:tcBorders>
+              <w:top w:val="nil"/>
+              <w:left w:val="nil"/>
+              <w:bottom w:val="nil"/>
+              <w:right w:val="nil"/>
+            </w:tcBorders>
+            <w:shd w:val="clear" w:color="auto" w:fill="auto"/>
+            <w:noWrap/>
+            <w:vAlign w:val="bottom"/>
+            <w:hideMark/>
+          </w:tcPr>
+          <w:p>
+            <w:pPr>
+              <w:spacing w:after="0" w:line="240" w:lineRule="auto"/>
+              <w:rPr>
+                <w:rFonts w:ascii="Times New Roman" w:eastAsia="Times New Roman" w:hAnsi="Times New Roman" w:cs="Times New Roman"/>
+                <w:sz w:val="20"/>
+                <w:szCs w:val="20"/>
+              </w:rPr>
+            </w:pPr>
+          </w:p>
+        </w:tc>
+        <w:tc>
+          <w:tcPr>
+            <w:tcW w:w="1060" w:type="dxa"/>
+            <w:tcBorders>
+              <w:top w:val="nil"/>
+              <w:left w:val="nil"/>
+              <w:bottom w:val="nil"/>
+              <w:right w:val="nil"/>
+            </w:tcBorders>
+            <w:shd w:val="clear" w:color="000000" w:fill="FFEB9C"/>
+            <w:noWrap/>
+            <w:vAlign w:val="bottom"/>
+            <w:hideMark/>
+          </w:tcPr>
+          <w:p>
+            <w:pPr>
+              <w:spacing w:after="0" w:line="240" w:lineRule="auto"/>
+              <w:rPr>
+                <w:rFonts w:ascii="Calibri" w:eastAsia="Times New Roman" w:hAnsi="Calibri" w:cs="Calibri"/>
+                <w:color w:val="9C5700"/>
+                <w:sz w:val="24"/>
+                <w:szCs w:val="24"/>
+              </w:rPr>
+            </w:pPr>
+            <w:r>
+              <w:rPr>
+                <w:rFonts w:ascii="Calibri" w:eastAsia="Times New Roman" w:hAnsi="Calibri" w:cs="Calibri"/>
+                <w:color w:val="9C5700"/>
+                <w:sz w:val="24"/>
+                <w:szCs w:val="24"/>
+              </w:rPr>
+              <w:t> </w:t>
+            </w:r>
+          </w:p>
+        </w:tc>
+        <w:tc>
+          <w:tcPr>
+            <w:tcW w:w="1060" w:type="dxa"/>
+            <w:tcBorders>
+              <w:top w:val="nil"/>
+              <w:left w:val="nil"/>
+              <w:bottom w:val="nil"/>
+              <w:right w:val="nil"/>
+            </w:tcBorders>
+            <w:shd w:val="clear" w:color="000000" w:fill="FFEB9C"/>
+            <w:noWrap/>
+            <w:vAlign w:val="bottom"/>
+            <w:hideMark/>
+          </w:tcPr>
+          <w:p>
+            <w:pPr>
+              <w:spacing w:after="0" w:line="240" w:lineRule="auto"/>
+              <w:rPr>
+                <w:rFonts w:ascii="Calibri" w:eastAsia="Times New Roman" w:hAnsi="Calibri" w:cs="Calibri"/>
+                <w:color w:val="9C5700"/>
+                <w:sz w:val="24"/>
+                <w:szCs w:val="24"/>
+              </w:rPr>
+            </w:pPr>
+            <w:r>
+              <w:rPr>
+                <w:rFonts w:ascii="Calibri" w:eastAsia="Times New Roman" w:hAnsi="Calibri" w:cs="Calibri"/>
+                <w:color w:val="9C5700"/>
+                <w:sz w:val="24"/>
+                <w:szCs w:val="24"/>
+              </w:rPr>
+              <w:t> </w:t>
+            </w:r>
+          </w:p>
+        </w:tc>
+      </w:tr>
+      <w:tr>
+        <w:trPr>
+          <w:trHeight w:val="312"/>
+        </w:trPr>
+        <w:tc>
+          <w:tcPr>
+            <w:tcW w:w="2669" w:type="dxa"/>
+            <w:tcBorders>
+              <w:top w:val="nil"/>
+              <w:left w:val="nil"/>
+              <w:bottom w:val="nil"/>
+              <w:right w:val="nil"/>
+            </w:tcBorders>
+            <w:shd w:val="clear" w:color="auto" w:fill="auto"/>
+            <w:noWrap/>
+            <w:vAlign w:val="bottom"/>
+            <w:hideMark/>
+          </w:tcPr>
+          <w:p>
+            <w:pPr>
+              <w:spacing w:after="0" w:line="240" w:lineRule="auto"/>
+              <w:rPr>
+                <w:rFonts w:ascii="Calibri" w:eastAsia="Times New Roman" w:hAnsi="Calibri" w:cs="Calibri"/>
+                <w:color w:val="000000"/>
+                <w:sz w:val="24"/>
+                <w:szCs w:val="24"/>
+                <w:lang w:eastAsia="zh-TW"/>
+              </w:rPr>
+            </w:pPr>
+            <w:r>
+              <w:rPr>
+                <w:rFonts w:ascii="新細明體" w:eastAsia="新細明體" w:hAnsi="新細明體" w:cs="新細明體"/>
+                <w:color w:val="000000"/>
+                <w:sz w:val="24"/>
+                <w:szCs w:val="24"/>
+                <w:lang w:eastAsia="zh-TW"/>
+              </w:rPr>
+              <w:t>素材位置從資料庫讀取</w:t>
+            </w:r>
+          </w:p>
+        </w:tc>
+        <w:tc>
+          <w:tcPr>
+            <w:tcW w:w="1060" w:type="dxa"/>
+            <w:tcBorders>
+              <w:top w:val="nil"/>
+              <w:left w:val="nil"/>
+              <w:bottom w:val="nil"/>
+              <w:right w:val="nil"/>
+            </w:tcBorders>
+            <w:shd w:val="clear" w:color="auto" w:fill="auto"/>
+            <w:noWrap/>
+            <w:vAlign w:val="bottom"/>
+            <w:hideMark/>
+          </w:tcPr>
+          <w:p>
+            <w:pPr>
+              <w:spacing w:after="0" w:line="240" w:lineRule="auto"/>
+              <w:rPr>
+                <w:rFonts w:ascii="Calibri" w:eastAsia="Times New Roman" w:hAnsi="Calibri" w:cs="Calibri"/>
+                <w:color w:val="000000"/>
+                <w:sz w:val="24"/>
+                <w:szCs w:val="24"/>
+                <w:lang w:eastAsia="zh-TW"/>
+              </w:rPr>
+            </w:pPr>
+          </w:p>
+        </w:tc>
+        <w:tc>
+          <w:tcPr>
+            <w:tcW w:w="1060" w:type="dxa"/>
+            <w:tcBorders>
+              <w:top w:val="nil"/>
+              <w:left w:val="nil"/>
+              <w:bottom w:val="nil"/>
+              <w:right w:val="nil"/>
+            </w:tcBorders>
+            <w:shd w:val="clear" w:color="auto" w:fill="auto"/>
+            <w:noWrap/>
+            <w:vAlign w:val="bottom"/>
+            <w:hideMark/>
+          </w:tcPr>
+          <w:p>
+            <w:pPr>
+              <w:spacing w:after="0" w:line="240" w:lineRule="auto"/>
+              <w:rPr>
+                <w:rFonts w:ascii="Times New Roman" w:eastAsia="Times New Roman" w:hAnsi="Times New Roman" w:cs="Times New Roman"/>
+                <w:sz w:val="20"/>
+                <w:szCs w:val="20"/>
+                <w:lang w:eastAsia="zh-TW"/>
+              </w:rPr>
+            </w:pPr>
+          </w:p>
+        </w:tc>
+        <w:tc>
+          <w:tcPr>
+            <w:tcW w:w="1060" w:type="dxa"/>
+            <w:tcBorders>
+              <w:top w:val="nil"/>
+              <w:left w:val="nil"/>
+              <w:bottom w:val="nil"/>
+              <w:right w:val="nil"/>
+            </w:tcBorders>
+            <w:shd w:val="clear" w:color="auto" w:fill="auto"/>
+            <w:noWrap/>
+            <w:vAlign w:val="bottom"/>
+            <w:hideMark/>
+          </w:tcPr>
+          <w:p>
+            <w:pPr>
+              <w:spacing w:after="0" w:line="240" w:lineRule="auto"/>
+              <w:rPr>
+                <w:rFonts w:ascii="Times New Roman" w:eastAsia="Times New Roman" w:hAnsi="Times New Roman" w:cs="Times New Roman"/>
+                <w:sz w:val="20"/>
+                <w:szCs w:val="20"/>
+                <w:lang w:eastAsia="zh-TW"/>
+              </w:rPr>
+            </w:pPr>
+          </w:p>
+        </w:tc>
+        <w:tc>
+          <w:tcPr>
+            <w:tcW w:w="1060" w:type="dxa"/>
+            <w:tcBorders>
+              <w:top w:val="nil"/>
+              <w:left w:val="nil"/>
+              <w:bottom w:val="nil"/>
+              <w:right w:val="nil"/>
+            </w:tcBorders>
+            <w:shd w:val="clear" w:color="000000" w:fill="C6EFCE"/>
+            <w:noWrap/>
+            <w:vAlign w:val="bottom"/>
+            <w:hideMark/>
+          </w:tcPr>
+          <w:p>
+            <w:pPr>
+              <w:spacing w:after="0" w:line="240" w:lineRule="auto"/>
+              <w:rPr>
+                <w:rFonts w:ascii="Calibri" w:eastAsia="Times New Roman" w:hAnsi="Calibri" w:cs="Calibri"/>
+                <w:color w:val="006100"/>
+                <w:sz w:val="24"/>
+                <w:szCs w:val="24"/>
+                <w:lang w:eastAsia="zh-TW"/>
+              </w:rPr>
+            </w:pPr>
+            <w:r>
+              <w:rPr>
+                <w:rFonts w:ascii="Calibri" w:eastAsia="Times New Roman" w:hAnsi="Calibri" w:cs="Calibri"/>
+                <w:color w:val="006100"/>
+                <w:sz w:val="24"/>
+                <w:szCs w:val="24"/>
+                <w:lang w:eastAsia="zh-TW"/>
+              </w:rPr>
+              <w:t> </w:t>
+            </w:r>
+          </w:p>
+        </w:tc>
+        <w:tc>
+          <w:tcPr>
+            <w:tcW w:w="1060" w:type="dxa"/>
+            <w:tcBorders>
+              <w:top w:val="nil"/>
+              <w:left w:val="nil"/>
+              <w:bottom w:val="nil"/>
+              <w:right w:val="nil"/>
+            </w:tcBorders>
+            <w:shd w:val="clear" w:color="000000" w:fill="C6EFCE"/>
+            <w:noWrap/>
+            <w:vAlign w:val="bottom"/>
+            <w:hideMark/>
+          </w:tcPr>
+          <w:p>
+            <w:pPr>
+              <w:spacing w:after="0" w:line="240" w:lineRule="auto"/>
+              <w:rPr>
+                <w:rFonts w:ascii="Calibri" w:eastAsia="Times New Roman" w:hAnsi="Calibri" w:cs="Calibri"/>
+                <w:color w:val="006100"/>
+                <w:sz w:val="24"/>
+                <w:szCs w:val="24"/>
+                <w:lang w:eastAsia="zh-TW"/>
+              </w:rPr>
+            </w:pPr>
+            <w:r>
+              <w:rPr>
+                <w:rFonts w:ascii="Calibri" w:eastAsia="Times New Roman" w:hAnsi="Calibri" w:cs="Calibri"/>
+                <w:color w:val="006100"/>
+                <w:sz w:val="24"/>
+                <w:szCs w:val="24"/>
+                <w:lang w:eastAsia="zh-TW"/>
+              </w:rPr>
+              <w:t> </w:t>
+            </w:r>
+          </w:p>
+        </w:tc>
+      </w:tr>
+    </w:tbl>
     <w:p>
       <w:pPr>
         <w:rPr>
@@ -1889,6 +4646,7 @@
           <w:szCs w:val="24"/>
           <w:lang w:eastAsia="zh-TW"/>
         </w:rPr>
+        <w:lastRenderedPageBreak/>
         <w:t xml:space="preserve">1092046 </w:t>
       </w:r>
       <w:r>
@@ -2706,7 +5464,6 @@
           <w:szCs w:val="24"/>
           <w:lang w:eastAsia="zh-TW"/>
         </w:rPr>
-        <w:lastRenderedPageBreak/>
         <w:t>Session</w:t>
       </w:r>
       <w:r>
@@ -2918,6 +5675,70 @@
         </w:numPr>
         <w:jc w:val="both"/>
         <w:rPr>
+          <w:rFonts w:eastAsia="新細明體"/>
+          <w:sz w:val="24"/>
+          <w:szCs w:val="24"/>
+          <w:lang w:eastAsia="zh-TW"/>
+        </w:rPr>
+      </w:pPr>
+      <w:r>
+        <w:rPr>
+          <w:rFonts w:asciiTheme="minorEastAsia" w:hAnsiTheme="minorEastAsia"/>
+          <w:sz w:val="24"/>
+          <w:szCs w:val="24"/>
+        </w:rPr>
+        <w:t>Sass</w:t>
+      </w:r>
+      <w:r>
+        <w:rPr>
+          <w:rFonts w:asciiTheme="minorEastAsia" w:hAnsiTheme="minorEastAsia" w:hint="eastAsia"/>
+          <w:sz w:val="24"/>
+          <w:szCs w:val="24"/>
+        </w:rPr>
+        <w:t>，</w:t>
+      </w:r>
+      <w:r>
+        <w:rPr>
+          <w:rFonts w:asciiTheme="minorEastAsia" w:hAnsiTheme="minorEastAsia" w:hint="eastAsia"/>
+          <w:sz w:val="24"/>
+          <w:szCs w:val="24"/>
+        </w:rPr>
+        <w:t>處理C</w:t>
+      </w:r>
+      <w:r>
+        <w:rPr>
+          <w:rFonts w:asciiTheme="minorEastAsia" w:hAnsiTheme="minorEastAsia"/>
+          <w:sz w:val="24"/>
+          <w:szCs w:val="24"/>
+        </w:rPr>
+        <w:t>SS</w:t>
+      </w:r>
+      <w:r>
+        <w:rPr>
+          <w:rFonts w:asciiTheme="minorEastAsia" w:hAnsiTheme="minorEastAsia" w:hint="eastAsia"/>
+          <w:sz w:val="24"/>
+          <w:szCs w:val="24"/>
+        </w:rPr>
+        <w:t>跨</w:t>
+      </w:r>
+      <w:r>
+        <w:rPr>
+          <w:rFonts w:asciiTheme="minorEastAsia" w:hAnsiTheme="minorEastAsia" w:hint="eastAsia"/>
+          <w:sz w:val="24"/>
+          <w:szCs w:val="24"/>
+        </w:rPr>
+        <w:t>平台與版本相容問題。</w:t>
+      </w:r>
+    </w:p>
+    <w:p>
+      <w:pPr>
+        <w:pStyle w:val="a3"/>
+        <w:numPr>
+          <w:ilvl w:val="0"/>
+          <w:numId w:val="1"/>
+        </w:numPr>
+        <w:jc w:val="both"/>
+        <w:rPr>
           <w:rFonts w:eastAsia="新細明體" w:hint="eastAsia"/>
           <w:sz w:val="24"/>
           <w:szCs w:val="24"/>
@@ -2930,7 +5751,7 @@
           <w:sz w:val="24"/>
           <w:szCs w:val="24"/>
         </w:rPr>
-        <w:t>Sass</w:t>
+        <w:t>md5</w:t>
       </w:r>
       <w:r>
         <w:rPr>
@@ -2938,45 +5759,14 @@
           <w:sz w:val="24"/>
           <w:szCs w:val="24"/>
         </w:rPr>
-        <w:t>，</w:t>
-      </w:r>
-      <w:r>
-        <w:rPr>
-          <w:rFonts w:asciiTheme="minorEastAsia" w:hAnsiTheme="minorEastAsia" w:hint="eastAsia"/>
-          <w:sz w:val="24"/>
-          <w:szCs w:val="24"/>
-        </w:rPr>
-        <w:t>處理C</w:t>
-      </w:r>
-      <w:r>
-        <w:rPr>
-          <w:rFonts w:asciiTheme="minorEastAsia" w:hAnsiTheme="minorEastAsia"/>
-          <w:sz w:val="24"/>
-          <w:szCs w:val="24"/>
-        </w:rPr>
-        <w:t>SS</w:t>
-      </w:r>
-      <w:r>
-        <w:rPr>
-          <w:rFonts w:asciiTheme="minorEastAsia" w:hAnsiTheme="minorEastAsia" w:hint="eastAsia"/>
-          <w:sz w:val="24"/>
-          <w:szCs w:val="24"/>
-        </w:rPr>
-        <w:t>跨</w:t>
-      </w:r>
-      <w:r>
-        <w:rPr>
-          <w:rFonts w:asciiTheme="minorEastAsia" w:hAnsiTheme="minorEastAsia" w:hint="eastAsia"/>
-          <w:sz w:val="24"/>
-          <w:szCs w:val="24"/>
-        </w:rPr>
-        <w:t>平台與版本相容問題。</w:t>
+        <w:t>，密碼加密。</w:t>
       </w:r>
     </w:p>
     <w:p>
       <w:pPr>
         <w:jc w:val="both"/>
         <w:rPr>
+          <w:rFonts w:eastAsia="新細明體"/>
           <w:sz w:val="36"/>
           <w:szCs w:val="36"/>
           <w:lang w:eastAsia="zh-TW"/>
@@ -3007,6 +5797,26 @@
           <w:lang w:eastAsia="zh-TW"/>
         </w:rPr>
         <w:t>：</w:t>
+      </w:r>
+    </w:p>
+    <w:p>
+      <w:pPr>
+        <w:jc w:val="both"/>
+        <w:rPr>
+          <w:rFonts w:eastAsia="新細明體" w:hint="eastAsia"/>
+          <w:sz w:val="24"/>
+          <w:szCs w:val="24"/>
+          <w:lang w:eastAsia="zh-TW"/>
+        </w:rPr>
+      </w:pPr>
+      <w:r>
+        <w:rPr>
+          <w:rFonts w:asciiTheme="minorEastAsia" w:hAnsiTheme="minorEastAsia" w:hint="eastAsia"/>
+          <w:sz w:val="24"/>
+          <w:szCs w:val="24"/>
+          <w:lang w:eastAsia="zh-TW"/>
+        </w:rPr>
+        <w:t>暫無。</w:t>
       </w:r>
     </w:p>
     <w:sectPr>

</xml_diff>

<commit_message>
Update members' work list.
</commit_message>
<xml_diff>
--- a/期中企劃書.docx
+++ b/期中企劃書.docx
@@ -89,13 +89,20 @@
     <w:p>
       <w:pPr>
         <w:jc w:val="right"/>
+        <w:rPr>
+          <w:lang w:eastAsia="zh-TW"/>
+        </w:rPr>
       </w:pPr>
       <w:r>
+        <w:rPr>
+          <w:lang w:eastAsia="zh-TW"/>
+        </w:rPr>
         <w:t xml:space="preserve">1092015 </w:t>
       </w:r>
       <w:r>
         <w:rPr>
           <w:rFonts w:hint="eastAsia"/>
+          <w:lang w:eastAsia="zh-TW"/>
         </w:rPr>
         <w:t>洪子宸</w:t>
       </w:r>
@@ -106,12 +113,14 @@
         <w:rPr>
           <w:sz w:val="36"/>
           <w:szCs w:val="36"/>
+          <w:lang w:eastAsia="zh-TW"/>
         </w:rPr>
       </w:pPr>
       <w:r>
         <w:rPr>
           <w:sz w:val="36"/>
           <w:szCs w:val="36"/>
+          <w:lang w:eastAsia="zh-TW"/>
         </w:rPr>
         <w:t>Sound Heaven CC0</w:t>
       </w:r>
@@ -120,6 +129,7 @@
           <w:rFonts w:hint="eastAsia"/>
           <w:sz w:val="36"/>
           <w:szCs w:val="36"/>
+          <w:lang w:eastAsia="zh-TW"/>
         </w:rPr>
         <w:t>聲音素材網</w:t>
       </w:r>
@@ -127,6 +137,7 @@
         <w:rPr>
           <w:sz w:val="36"/>
           <w:szCs w:val="36"/>
+          <w:lang w:eastAsia="zh-TW"/>
         </w:rPr>
         <w:br w:type="page"/>
       </w:r>
@@ -760,7 +771,7 @@
       <w:pPr>
         <w:jc w:val="both"/>
         <w:rPr>
-          <w:rFonts w:eastAsia="新細明體" w:hint="eastAsia"/>
+          <w:rFonts w:eastAsia="新細明體"/>
           <w:sz w:val="36"/>
           <w:szCs w:val="36"/>
           <w:lang w:eastAsia="zh-TW"/>
@@ -4551,6 +4562,15 @@
           <w:szCs w:val="24"/>
           <w:lang w:eastAsia="zh-TW"/>
         </w:rPr>
+        <w:t>、流程圖設計</w:t>
+      </w:r>
+      <w:r>
+        <w:rPr>
+          <w:rFonts w:hint="eastAsia"/>
+          <w:sz w:val="24"/>
+          <w:szCs w:val="24"/>
+          <w:lang w:eastAsia="zh-TW"/>
+        </w:rPr>
         <w:t>。</w:t>
       </w:r>
     </w:p>
@@ -4831,6 +4851,15 @@
           <w:lang w:eastAsia="zh-TW"/>
         </w:rPr>
         <w:t>代表</w:t>
+      </w:r>
+      <w:r>
+        <w:rPr>
+          <w:rFonts w:hint="eastAsia"/>
+          <w:sz w:val="24"/>
+          <w:szCs w:val="24"/>
+          <w:lang w:eastAsia="zh-TW"/>
+        </w:rPr>
+        <w:t>、架構圖設計</w:t>
       </w:r>
       <w:r>
         <w:rPr>

</xml_diff>